<commit_message>
feat: Implement core transaction management, including add/edit views, profit calculation, SMS parsing, and AI image extraction for transactions.
</commit_message>
<xml_diff>
--- a/planning/FLOATLY PLANNING.docx
+++ b/planning/FLOATLY PLANNING.docx
@@ -1282,7 +1282,13 @@
     </w:p>
     <w:p>
       <w:r>
-        <w:t>New users can create accounts with their email. They must verify their email before using the app. After verification, they create their first kiosk.</w:t>
+        <w:t>New users can create accounts with their email</w:t>
+      </w:r>
+      <w:r>
+        <w:t xml:space="preserve"> or google</w:t>
+      </w:r>
+      <w:r>
+        <w:t>. They must verify their email before using the app. After verification, they create their first kiosk.</w:t>
       </w:r>
     </w:p>
     <w:p>
@@ -1329,6 +1335,12 @@
       </w:pPr>
       <w:r>
         <w:t>Sees a simple form asking for email and password</w:t>
+      </w:r>
+      <w:r>
+        <w:t xml:space="preserve"> or </w:t>
+      </w:r>
+      <w:r>
+        <w:t>or google</w:t>
       </w:r>
     </w:p>
     <w:p>
@@ -1501,6 +1513,15 @@
       <w:r>
         <w:t>User enters email and password</w:t>
       </w:r>
+      <w:r>
+        <w:t xml:space="preserve"> or </w:t>
+      </w:r>
+      <w:r>
+        <w:t>or google</w:t>
+      </w:r>
+      <w:r>
+        <w:t xml:space="preserve"> </w:t>
+      </w:r>
     </w:p>
     <w:p>
       <w:pPr>
@@ -1569,7 +1590,13 @@
         </w:numPr>
       </w:pPr>
       <w:r>
-        <w:t>Buttons must be full-width and obvious</w:t>
+        <w:t xml:space="preserve">Buttons must </w:t>
+      </w:r>
+      <w:r>
+        <w:t xml:space="preserve"> be easily reachable </w:t>
+      </w:r>
+      <w:r>
+        <w:t>and obvious</w:t>
       </w:r>
     </w:p>
     <w:p>
@@ -1593,6 +1620,9 @@
       <w:r>
         <w:t>Show clear error messages if something is wrong</w:t>
       </w:r>
+      <w:r>
+        <w:t xml:space="preserve"> in an innovative way</w:t>
+      </w:r>
     </w:p>
     <w:p>
       <w:pPr>
@@ -1602,7 +1632,13 @@
         </w:numPr>
       </w:pPr>
       <w:r>
+        <w:t xml:space="preserve">Unique innovative </w:t>
+      </w:r>
+      <w:r>
         <w:t>Loading states when sending emails or processing</w:t>
+      </w:r>
+      <w:r>
+        <w:t xml:space="preserve"> anything</w:t>
       </w:r>
     </w:p>
     <w:p>
@@ -1639,7 +1675,19 @@
     </w:p>
     <w:p>
       <w:r>
-        <w:t>- User provides email, password, and optional phone number</w:t>
+        <w:t xml:space="preserve">- User provides email, password, </w:t>
+      </w:r>
+      <w:r>
+        <w:t>or google</w:t>
+      </w:r>
+      <w:r>
+        <w:t xml:space="preserve"> </w:t>
+      </w:r>
+      <w:r>
+        <w:t xml:space="preserve"> </w:t>
+      </w:r>
+      <w:r>
+        <w:t>and optional phone number</w:t>
       </w:r>
     </w:p>
     <w:p>
@@ -1682,6 +1730,12 @@
       <w:r>
         <w:t>- Standard email and password login</w:t>
       </w:r>
+      <w:r>
+        <w:t xml:space="preserve"> </w:t>
+      </w:r>
+      <w:r>
+        <w:t>or google</w:t>
+      </w:r>
     </w:p>
     <w:p>
       <w:r>
@@ -1701,70 +1755,55 @@
     </w:p>
     <w:p>
       <w:r>
-        <w:t>Use TailwindCSS to make everything look great on phones:</w:t>
-      </w:r>
-    </w:p>
-    <w:p>
-      <w:r>
-        <w:t>- Large, tappable buttons and input fields</w:t>
-      </w:r>
-    </w:p>
-    <w:p>
-      <w:r>
-        <w:t>- Clear spacing between elements</w:t>
-      </w:r>
-    </w:p>
-    <w:p>
-      <w:r>
-        <w:t>- Full-width forms on mobile</w:t>
-      </w:r>
-    </w:p>
-    <w:p>
-      <w:r>
-        <w:t>- Bottom navigation bar (only visible after login) with icons for: Home, Add Transaction, History, Profile</w:t>
-      </w:r>
-    </w:p>
-    <w:p>
-      <w:r>
-        <w:t>- Proper mobile keyboard types for each input</w:t>
+        <w:t>Use TailwindCSS</w:t>
+      </w:r>
+      <w:r>
+        <w:t xml:space="preserve"> + any other greater cs sui framework</w:t>
+      </w:r>
+      <w:r>
+        <w:t xml:space="preserve"> to make everything look great on phones:</w:t>
+      </w:r>
+    </w:p>
+    <w:p>
+      <w:r>
+        <w:t>SECURITY:</w:t>
+      </w:r>
+    </w:p>
+    <w:p>
+      <w:r>
+        <w:t>- Email verification must be secure (use proper token system)</w:t>
+      </w:r>
+    </w:p>
+    <w:p>
+      <w:r>
+        <w:t>- Passwords must be encrypted</w:t>
+      </w:r>
+    </w:p>
+    <w:p>
+      <w:r>
+        <w:t>- Sessions must be secure</w:t>
+      </w:r>
+    </w:p>
+    <w:p>
+      <w:r>
+        <w:t>- Bots should not be allowed to login</w:t>
       </w:r>
     </w:p>
     <w:p/>
     <w:p>
       <w:r>
-        <w:t>SECURITY:</w:t>
+        <w:t>DELIVERABLES:</w:t>
+      </w:r>
+    </w:p>
+    <w:p>
+      <w:r>
+        <w:t>- All necessary views and forms</w:t>
       </w:r>
     </w:p>
     <w:p>
       <w:r>
         <w:lastRenderedPageBreak/>
-        <w:t>- Email verification must be secure (use proper token system)</w:t>
-      </w:r>
-    </w:p>
-    <w:p>
-      <w:r>
-        <w:t>- Passwords must be encrypted</w:t>
-      </w:r>
-    </w:p>
-    <w:p>
-      <w:r>
-        <w:t>- Sessions must be secure</w:t>
-      </w:r>
-    </w:p>
-    <w:p/>
-    <w:p>
-      <w:r>
-        <w:t>DELIVERABLES:</w:t>
-      </w:r>
-    </w:p>
-    <w:p>
-      <w:r>
-        <w:t>- All necessary views and forms</w:t>
-      </w:r>
-    </w:p>
-    <w:p>
-      <w:r>
-        <w:t>- Mobile-optimized templates using Tailwind</w:t>
+        <w:t>- Mobile-optimized templates</w:t>
       </w:r>
     </w:p>
     <w:p>
@@ -1957,85 +1996,85 @@
           <w:b/>
           <w:bCs/>
         </w:rPr>
+        <w:t>Balance Section (Two Big Cards):</w:t>
+      </w:r>
+    </w:p>
+    <w:p>
+      <w:pPr>
+        <w:numPr>
+          <w:ilvl w:val="0"/>
+          <w:numId w:val="19"/>
+        </w:numPr>
+      </w:pPr>
+      <w:r>
+        <w:rPr>
+          <w:b/>
+          <w:bCs/>
+        </w:rPr>
+        <w:t>Cash Card</w:t>
+      </w:r>
+      <w:r>
+        <w:t xml:space="preserve"> (Green): Shows how much physical money they should have</w:t>
+      </w:r>
+    </w:p>
+    <w:p>
+      <w:pPr>
+        <w:numPr>
+          <w:ilvl w:val="0"/>
+          <w:numId w:val="19"/>
+        </w:numPr>
+      </w:pPr>
+      <w:r>
+        <w:rPr>
+          <w:b/>
+          <w:bCs/>
+        </w:rPr>
+        <w:t>Float Card</w:t>
+      </w:r>
+      <w:r>
+        <w:t xml:space="preserve"> (Blue): Shows how much digital money they have</w:t>
+      </w:r>
+    </w:p>
+    <w:p>
+      <w:r>
+        <w:rPr>
+          <w:b/>
+          <w:bCs/>
+        </w:rPr>
+        <w:t>Quick Stats (Three Small Cards):</w:t>
+      </w:r>
+    </w:p>
+    <w:p>
+      <w:pPr>
+        <w:numPr>
+          <w:ilvl w:val="0"/>
+          <w:numId w:val="20"/>
+        </w:numPr>
+      </w:pPr>
+      <w:r>
+        <w:t>Today's total profit earned</w:t>
+      </w:r>
+    </w:p>
+    <w:p>
+      <w:pPr>
+        <w:numPr>
+          <w:ilvl w:val="0"/>
+          <w:numId w:val="20"/>
+        </w:numPr>
+      </w:pPr>
+      <w:r>
+        <w:t>Number of transactions today</w:t>
+      </w:r>
+    </w:p>
+    <w:p>
+      <w:pPr>
+        <w:numPr>
+          <w:ilvl w:val="0"/>
+          <w:numId w:val="20"/>
+        </w:numPr>
+      </w:pPr>
+      <w:r>
         <w:lastRenderedPageBreak/>
-        <w:t>Balance Section (Two Big Cards):</w:t>
-      </w:r>
-    </w:p>
-    <w:p>
-      <w:pPr>
-        <w:numPr>
-          <w:ilvl w:val="0"/>
-          <w:numId w:val="19"/>
-        </w:numPr>
-      </w:pPr>
-      <w:r>
-        <w:rPr>
-          <w:b/>
-          <w:bCs/>
-        </w:rPr>
-        <w:t>Cash Card</w:t>
-      </w:r>
-      <w:r>
-        <w:t xml:space="preserve"> (Green): Shows how much physical money they should have</w:t>
-      </w:r>
-    </w:p>
-    <w:p>
-      <w:pPr>
-        <w:numPr>
-          <w:ilvl w:val="0"/>
-          <w:numId w:val="19"/>
-        </w:numPr>
-      </w:pPr>
-      <w:r>
-        <w:rPr>
-          <w:b/>
-          <w:bCs/>
-        </w:rPr>
-        <w:t>Float Card</w:t>
-      </w:r>
-      <w:r>
-        <w:t xml:space="preserve"> (Blue): Shows how much digital money they have</w:t>
-      </w:r>
-    </w:p>
-    <w:p>
-      <w:r>
-        <w:rPr>
-          <w:b/>
-          <w:bCs/>
-        </w:rPr>
-        <w:t>Quick Stats (Three Small Cards):</w:t>
-      </w:r>
-    </w:p>
-    <w:p>
-      <w:pPr>
-        <w:numPr>
-          <w:ilvl w:val="0"/>
-          <w:numId w:val="20"/>
-        </w:numPr>
-      </w:pPr>
-      <w:r>
-        <w:t>Today's total profit earned</w:t>
-      </w:r>
-    </w:p>
-    <w:p>
-      <w:pPr>
-        <w:numPr>
-          <w:ilvl w:val="0"/>
-          <w:numId w:val="20"/>
-        </w:numPr>
-      </w:pPr>
-      <w:r>
-        <w:t>Number of transactions today</w:t>
-      </w:r>
-    </w:p>
-    <w:p>
-      <w:pPr>
-        <w:numPr>
-          <w:ilvl w:val="0"/>
-          <w:numId w:val="20"/>
-        </w:numPr>
-      </w:pPr>
-      <w:r>
         <w:t>Number of unread alerts</w:t>
       </w:r>
     </w:p>
@@ -2266,101 +2305,101 @@
     </w:p>
     <w:p>
       <w:r>
+        <w:t>Create the main dashboard that shows the financial status of a kiosk.</w:t>
+      </w:r>
+    </w:p>
+    <w:p/>
+    <w:p>
+      <w:r>
+        <w:t>WHAT TO DISPLAY:</w:t>
+      </w:r>
+    </w:p>
+    <w:p>
+      <w:r>
+        <w:t>- Top bar with kiosk name, switcher dropdown, and notification bell</w:t>
+      </w:r>
+    </w:p>
+    <w:p>
+      <w:r>
+        <w:t>- Two prominent balance cards showing current cash and float amounts</w:t>
+      </w:r>
+    </w:p>
+    <w:p>
+      <w:r>
+        <w:t>- Three smaller stat cards showing today's profit, transaction count, and alert count</w:t>
+      </w:r>
+    </w:p>
+    <w:p>
+      <w:r>
         <w:lastRenderedPageBreak/>
-        <w:t>Create the main dashboard that shows the financial status of a kiosk.</w:t>
+        <w:t>- List of recent transactions (last 5) with amount, type, time, and profit</w:t>
+      </w:r>
+    </w:p>
+    <w:p>
+      <w:r>
+        <w:t>- Floating "Add" button for quick access</w:t>
       </w:r>
     </w:p>
     <w:p/>
     <w:p>
       <w:r>
-        <w:t>WHAT TO DISPLAY:</w:t>
-      </w:r>
-    </w:p>
-    <w:p>
-      <w:r>
-        <w:t>- Top bar with kiosk name, switcher dropdown, and notification bell</w:t>
-      </w:r>
-    </w:p>
-    <w:p>
-      <w:r>
-        <w:t>- Two prominent balance cards showing current cash and float amounts</w:t>
-      </w:r>
-    </w:p>
-    <w:p>
-      <w:r>
-        <w:t>- Three smaller stat cards showing today's profit, transaction count, and alert count</w:t>
-      </w:r>
-    </w:p>
-    <w:p>
-      <w:r>
-        <w:t>- List of recent transactions (last 5) with amount, type, time, and profit</w:t>
-      </w:r>
-    </w:p>
-    <w:p>
-      <w:r>
-        <w:t>- Floating "Add" button for quick access</w:t>
+        <w:t>CALCULATIONS NEEDED:</w:t>
+      </w:r>
+    </w:p>
+    <w:p>
+      <w:r>
+        <w:t>The system must calculate in real-time:</w:t>
+      </w:r>
+    </w:p>
+    <w:p>
+      <w:r>
+        <w:t>- How much cash should physically be in the drawer right now</w:t>
+      </w:r>
+    </w:p>
+    <w:p>
+      <w:r>
+        <w:t>- How much digital float is available right now</w:t>
+      </w:r>
+    </w:p>
+    <w:p>
+      <w:r>
+        <w:t>- Total profit earned today</w:t>
+      </w:r>
+    </w:p>
+    <w:p>
+      <w:r>
+        <w:t>- Count of today's transactions</w:t>
       </w:r>
     </w:p>
     <w:p/>
     <w:p>
       <w:r>
-        <w:t>CALCULATIONS NEEDED:</w:t>
-      </w:r>
-    </w:p>
-    <w:p>
-      <w:r>
-        <w:t>The system must calculate in real-time:</w:t>
-      </w:r>
-    </w:p>
-    <w:p>
-      <w:r>
-        <w:t>- How much cash should physically be in the drawer right now</w:t>
-      </w:r>
-    </w:p>
-    <w:p>
-      <w:r>
-        <w:t>- How much digital float is available right now</w:t>
-      </w:r>
-    </w:p>
-    <w:p>
-      <w:r>
-        <w:t>- Total profit earned today</w:t>
-      </w:r>
-    </w:p>
-    <w:p>
-      <w:r>
-        <w:t>- Count of today's transactions</w:t>
+        <w:t>INTERACTIVITY:</w:t>
+      </w:r>
+    </w:p>
+    <w:p>
+      <w:r>
+        <w:t>- Kiosk dropdown menu opens/closes smoothly (use AlpineJS)</w:t>
+      </w:r>
+    </w:p>
+    <w:p>
+      <w:r>
+        <w:t>- Switching kiosks updates everything without page refresh (use HTMX)</w:t>
+      </w:r>
+    </w:p>
+    <w:p>
+      <w:r>
+        <w:t>- Clicking notification bell goes to notification center</w:t>
+      </w:r>
+    </w:p>
+    <w:p>
+      <w:r>
+        <w:t>- Everything is tappable and responsive</w:t>
       </w:r>
     </w:p>
     <w:p/>
     <w:p>
       <w:r>
-        <w:t>INTERACTIVITY:</w:t>
-      </w:r>
-    </w:p>
-    <w:p>
-      <w:r>
-        <w:t>- Kiosk dropdown menu opens/closes smoothly (use AlpineJS)</w:t>
-      </w:r>
-    </w:p>
-    <w:p>
-      <w:r>
-        <w:t>- Switching kiosks updates everything without page refresh (use HTMX)</w:t>
-      </w:r>
-    </w:p>
-    <w:p>
-      <w:r>
-        <w:t>- Clicking notification bell goes to notification center</w:t>
-      </w:r>
-    </w:p>
-    <w:p>
-      <w:r>
-        <w:t>- Everything is tappable and responsive</w:t>
-      </w:r>
-    </w:p>
-    <w:p/>
-    <w:p>
-      <w:r>
         <w:t>MOBILE DESIGN:</w:t>
       </w:r>
     </w:p>
@@ -2381,7 +2420,6 @@
     </w:p>
     <w:p>
       <w:r>
-        <w:lastRenderedPageBreak/>
         <w:t>- Large, clear numbers for balances</w:t>
       </w:r>
     </w:p>
@@ -2587,7 +2625,6 @@
         </w:numPr>
       </w:pPr>
       <w:r>
-        <w:lastRenderedPageBreak/>
         <w:t>Sees a form with:</w:t>
       </w:r>
     </w:p>
@@ -2654,6 +2691,7 @@
         </w:numPr>
       </w:pPr>
       <w:r>
+        <w:lastRenderedPageBreak/>
         <w:t>Notes (optional)</w:t>
       </w:r>
     </w:p>
@@ -2878,17 +2916,72 @@
           <w:b/>
           <w:bCs/>
         </w:rPr>
+        <w:t>Method 3: Photo Upload</w:t>
+      </w:r>
+    </w:p>
+    <w:p>
+      <w:r>
+        <w:rPr>
+          <w:b/>
+          <w:bCs/>
+        </w:rPr>
+        <w:t>The Flow:</w:t>
+      </w:r>
+    </w:p>
+    <w:p>
+      <w:pPr>
+        <w:numPr>
+          <w:ilvl w:val="0"/>
+          <w:numId w:val="29"/>
+        </w:numPr>
+      </w:pPr>
+      <w:r>
+        <w:t>User clicks camera icon</w:t>
+      </w:r>
+    </w:p>
+    <w:p>
+      <w:pPr>
+        <w:numPr>
+          <w:ilvl w:val="0"/>
+          <w:numId w:val="29"/>
+        </w:numPr>
+      </w:pPr>
+      <w:r>
+        <w:t>Takes photo of paper receipt or screenshot</w:t>
+      </w:r>
+    </w:p>
+    <w:p>
+      <w:pPr>
+        <w:numPr>
+          <w:ilvl w:val="0"/>
+          <w:numId w:val="29"/>
+        </w:numPr>
+      </w:pPr>
+      <w:r>
+        <w:t>App processes the image using AI</w:t>
+      </w:r>
+    </w:p>
+    <w:p>
+      <w:pPr>
+        <w:numPr>
+          <w:ilvl w:val="0"/>
+          <w:numId w:val="29"/>
+        </w:numPr>
+      </w:pPr>
+      <w:r>
+        <w:t>Form pre-fills with extracted information</w:t>
+      </w:r>
+    </w:p>
+    <w:p>
+      <w:pPr>
+        <w:numPr>
+          <w:ilvl w:val="0"/>
+          <w:numId w:val="29"/>
+        </w:numPr>
+      </w:pPr>
+      <w:r>
         <w:lastRenderedPageBreak/>
-        <w:t>Method 3: Photo Upload</w:t>
-      </w:r>
-    </w:p>
-    <w:p>
-      <w:r>
-        <w:rPr>
-          <w:b/>
-          <w:bCs/>
-        </w:rPr>
-        <w:t>The Flow:</w:t>
+        <w:t>User reviews and corrects if needed</w:t>
       </w:r>
     </w:p>
     <w:p>
@@ -2899,61 +2992,6 @@
         </w:numPr>
       </w:pPr>
       <w:r>
-        <w:t>User clicks camera icon</w:t>
-      </w:r>
-    </w:p>
-    <w:p>
-      <w:pPr>
-        <w:numPr>
-          <w:ilvl w:val="0"/>
-          <w:numId w:val="29"/>
-        </w:numPr>
-      </w:pPr>
-      <w:r>
-        <w:t>Takes photo of paper receipt or screenshot</w:t>
-      </w:r>
-    </w:p>
-    <w:p>
-      <w:pPr>
-        <w:numPr>
-          <w:ilvl w:val="0"/>
-          <w:numId w:val="29"/>
-        </w:numPr>
-      </w:pPr>
-      <w:r>
-        <w:t>App processes the image using AI</w:t>
-      </w:r>
-    </w:p>
-    <w:p>
-      <w:pPr>
-        <w:numPr>
-          <w:ilvl w:val="0"/>
-          <w:numId w:val="29"/>
-        </w:numPr>
-      </w:pPr>
-      <w:r>
-        <w:t>Form pre-fills with extracted information</w:t>
-      </w:r>
-    </w:p>
-    <w:p>
-      <w:pPr>
-        <w:numPr>
-          <w:ilvl w:val="0"/>
-          <w:numId w:val="29"/>
-        </w:numPr>
-      </w:pPr>
-      <w:r>
-        <w:t>User reviews and corrects if needed</w:t>
-      </w:r>
-    </w:p>
-    <w:p>
-      <w:pPr>
-        <w:numPr>
-          <w:ilvl w:val="0"/>
-          <w:numId w:val="29"/>
-        </w:numPr>
-      </w:pPr>
-      <w:r>
         <w:t>Clicks "Save"</w:t>
       </w:r>
     </w:p>
@@ -3090,174 +3128,174 @@
     </w:p>
     <w:p>
       <w:r>
+        <w:t>- Optional fields: customer phone, notes</w:t>
+      </w:r>
+    </w:p>
+    <w:p>
+      <w:r>
+        <w:t>- Clear "Save" button</w:t>
+      </w:r>
+    </w:p>
+    <w:p/>
+    <w:p>
+      <w:r>
+        <w:t>AUTOMATIC PROFIT CALCULATION:</w:t>
+      </w:r>
+    </w:p>
+    <w:p>
+      <w:r>
+        <w:t>When user types amount and selects network:</w:t>
+      </w:r>
+    </w:p>
+    <w:p>
+      <w:r>
+        <w:t>- Use HTMX to instantly calculate profit without page reload</w:t>
+      </w:r>
+    </w:p>
+    <w:p>
+      <w:r>
         <w:lastRenderedPageBreak/>
-        <w:t>- Optional fields: customer phone, notes</w:t>
-      </w:r>
-    </w:p>
-    <w:p>
-      <w:r>
-        <w:t>- Clear "Save" button</w:t>
+        <w:t>- Look up the correct commission from the rate rules</w:t>
+      </w:r>
+    </w:p>
+    <w:p>
+      <w:r>
+        <w:t>- Display the profit immediately</w:t>
+      </w:r>
+    </w:p>
+    <w:p>
+      <w:r>
+        <w:t>- If no rule matches, show a warning and let user enter manually</w:t>
       </w:r>
     </w:p>
     <w:p/>
     <w:p>
       <w:r>
-        <w:t>AUTOMATIC PROFIT CALCULATION:</w:t>
-      </w:r>
-    </w:p>
-    <w:p>
-      <w:r>
-        <w:t>When user types amount and selects network:</w:t>
-      </w:r>
-    </w:p>
-    <w:p>
-      <w:r>
-        <w:t>- Use HTMX to instantly calculate profit without page reload</w:t>
-      </w:r>
-    </w:p>
-    <w:p>
-      <w:r>
-        <w:t>- Look up the correct commission from the rate rules</w:t>
-      </w:r>
-    </w:p>
-    <w:p>
-      <w:r>
-        <w:t>- Display the profit immediately</w:t>
-      </w:r>
-    </w:p>
-    <w:p>
-      <w:r>
-        <w:t>- If no rule matches, show a warning and let user enter manually</w:t>
+        <w:t>METHOD 2 - SMS SHARING:</w:t>
+      </w:r>
+    </w:p>
+    <w:p>
+      <w:r>
+        <w:t>- Enable the app to receive shared text (Android Share Target API for PWA)</w:t>
+      </w:r>
+    </w:p>
+    <w:p>
+      <w:r>
+        <w:t>- When SMS is shared, extract key information using patterns or AI</w:t>
+      </w:r>
+    </w:p>
+    <w:p>
+      <w:r>
+        <w:t>- Pre-fill the form with extracted data</w:t>
+      </w:r>
+    </w:p>
+    <w:p>
+      <w:r>
+        <w:t>- Store the original SMS text in case user needs to reference it later</w:t>
+      </w:r>
+    </w:p>
+    <w:p>
+      <w:r>
+        <w:t>- Let user confirm and save</w:t>
       </w:r>
     </w:p>
     <w:p/>
     <w:p>
       <w:r>
-        <w:t>METHOD 2 - SMS SHARING:</w:t>
-      </w:r>
-    </w:p>
-    <w:p>
-      <w:r>
-        <w:t>- Enable the app to receive shared text (Android Share Target API for PWA)</w:t>
-      </w:r>
-    </w:p>
-    <w:p>
-      <w:r>
-        <w:t>- When SMS is shared, extract key information using patterns or AI</w:t>
-      </w:r>
-    </w:p>
-    <w:p>
-      <w:r>
-        <w:t>- Pre-fill the form with extracted data</w:t>
-      </w:r>
-    </w:p>
-    <w:p>
-      <w:r>
-        <w:t>- Store the original SMS text in case user needs to reference it later</w:t>
-      </w:r>
-    </w:p>
-    <w:p>
-      <w:r>
-        <w:t>- Let user confirm and save</w:t>
+        <w:t>METHOD 3 - PHOTO UPLOAD:</w:t>
+      </w:r>
+    </w:p>
+    <w:p>
+      <w:r>
+        <w:t>- Camera button on the form</w:t>
+      </w:r>
+    </w:p>
+    <w:p>
+      <w:r>
+        <w:t>- When photo is taken, send to AI (use Gemini Flash API)</w:t>
+      </w:r>
+    </w:p>
+    <w:p>
+      <w:r>
+        <w:t>- AI extracts: amount, type, network, phone number, transaction ID</w:t>
+      </w:r>
+    </w:p>
+    <w:p>
+      <w:r>
+        <w:t>- Return the data and pre-fill form</w:t>
+      </w:r>
+    </w:p>
+    <w:p>
+      <w:r>
+        <w:t>- Store the image file</w:t>
+      </w:r>
+    </w:p>
+    <w:p>
+      <w:r>
+        <w:t>- Let user verify and save</w:t>
       </w:r>
     </w:p>
     <w:p/>
     <w:p>
       <w:r>
-        <w:t>METHOD 3 - PHOTO UPLOAD:</w:t>
-      </w:r>
-    </w:p>
-    <w:p>
-      <w:r>
-        <w:t>- Camera button on the form</w:t>
-      </w:r>
-    </w:p>
-    <w:p>
-      <w:r>
-        <w:t>- When photo is taken, send to AI (use Gemini Flash API)</w:t>
-      </w:r>
-    </w:p>
-    <w:p>
-      <w:r>
-        <w:t>- AI extracts: amount, type, network, phone number, transaction ID</w:t>
-      </w:r>
-    </w:p>
-    <w:p>
-      <w:r>
-        <w:t>- Return the data and pre-fill form</w:t>
-      </w:r>
-    </w:p>
-    <w:p>
-      <w:r>
-        <w:t>- Store the image file</w:t>
-      </w:r>
-    </w:p>
-    <w:p>
-      <w:r>
-        <w:t>- Let user verify and save</w:t>
+        <w:t>AFTER SAVING:</w:t>
+      </w:r>
+    </w:p>
+    <w:p>
+      <w:r>
+        <w:t>- Update kiosk balances immediately</w:t>
+      </w:r>
+    </w:p>
+    <w:p>
+      <w:r>
+        <w:t>- Show success message</w:t>
+      </w:r>
+    </w:p>
+    <w:p>
+      <w:r>
+        <w:t>- Return to dashboard</w:t>
+      </w:r>
+    </w:p>
+    <w:p>
+      <w:r>
+        <w:t>- The new transaction appears at top of recent list</w:t>
       </w:r>
     </w:p>
     <w:p/>
     <w:p>
       <w:r>
-        <w:t>AFTER SAVING:</w:t>
+        <w:t>OFFLINE SUPPORT:</w:t>
       </w:r>
     </w:p>
     <w:p>
       <w:r>
         <w:lastRenderedPageBreak/>
-        <w:t>- Update kiosk balances immediately</w:t>
-      </w:r>
-    </w:p>
-    <w:p>
-      <w:r>
-        <w:t>- Show success message</w:t>
-      </w:r>
-    </w:p>
-    <w:p>
-      <w:r>
-        <w:t>- Return to dashboard</w:t>
-      </w:r>
-    </w:p>
-    <w:p>
-      <w:r>
-        <w:t>- The new transaction appears at top of recent list</w:t>
+        <w:t>If there's no internet:</w:t>
+      </w:r>
+    </w:p>
+    <w:p>
+      <w:r>
+        <w:t>- Save transaction to phone's local storage</w:t>
+      </w:r>
+    </w:p>
+    <w:p>
+      <w:r>
+        <w:t>- Show "Saved Offline" message</w:t>
+      </w:r>
+    </w:p>
+    <w:p>
+      <w:r>
+        <w:t>- When internet returns, sync automatically to server</w:t>
+      </w:r>
+    </w:p>
+    <w:p>
+      <w:r>
+        <w:t>- This must be absolutely reliable (use proper offline storage, not just cache)</w:t>
       </w:r>
     </w:p>
     <w:p/>
     <w:p>
       <w:r>
-        <w:t>OFFLINE SUPPORT:</w:t>
-      </w:r>
-    </w:p>
-    <w:p>
-      <w:r>
-        <w:t>If there's no internet:</w:t>
-      </w:r>
-    </w:p>
-    <w:p>
-      <w:r>
-        <w:t>- Save transaction to phone's local storage</w:t>
-      </w:r>
-    </w:p>
-    <w:p>
-      <w:r>
-        <w:t>- Show "Saved Offline" message</w:t>
-      </w:r>
-    </w:p>
-    <w:p>
-      <w:r>
-        <w:t>- When internet returns, sync automatically to server</w:t>
-      </w:r>
-    </w:p>
-    <w:p>
-      <w:r>
-        <w:t>- This must be absolutely reliable (use proper offline storage, not just cache)</w:t>
-      </w:r>
-    </w:p>
-    <w:p/>
-    <w:p>
-      <w:r>
         <w:t>DELIVERABLES:</w:t>
       </w:r>
     </w:p>
@@ -3403,7 +3441,6 @@
     </w:p>
     <w:p>
       <w:r>
-        <w:lastRenderedPageBreak/>
         <w:pict w14:anchorId="0138070A">
           <v:rect id="_x0000_i1110" style="width:0;height:1.5pt" o:hralign="center" o:hrstd="t" o:hr="t" fillcolor="#a0a0a0" stroked="f"/>
         </w:pict>
@@ -3465,6 +3502,7 @@
           <w:b/>
           <w:bCs/>
         </w:rPr>
+        <w:lastRenderedPageBreak/>
         <w:t>1. Invitations:</w:t>
       </w:r>
     </w:p>
@@ -3529,7 +3567,13 @@
         </w:numPr>
       </w:pPr>
       <w:r>
-        <w:t>Message: "Warning: Number 677... reported for fake SMS"</w:t>
+        <w:t>Message: "Warning: Number 677... reported for fake SMS</w:t>
+      </w:r>
+      <w:r>
+        <w:t xml:space="preserve"> or samming or stealing, etc</w:t>
+      </w:r>
+      <w:r>
+        <w:t>"</w:t>
       </w:r>
     </w:p>
     <w:p>
@@ -3582,6 +3626,28 @@
         </w:numPr>
       </w:pPr>
       <w:r>
+        <w:t>Kiok details edit or deleted</w:t>
+      </w:r>
+    </w:p>
+    <w:p>
+      <w:pPr>
+        <w:numPr>
+          <w:ilvl w:val="0"/>
+          <w:numId w:val="34"/>
+        </w:numPr>
+      </w:pPr>
+      <w:r>
+        <w:t>Transations delete or edited</w:t>
+      </w:r>
+    </w:p>
+    <w:p>
+      <w:pPr>
+        <w:numPr>
+          <w:ilvl w:val="0"/>
+          <w:numId w:val="34"/>
+        </w:numPr>
+      </w:pPr>
+      <w:r>
         <w:t>New feature announcements</w:t>
       </w:r>
     </w:p>
@@ -3681,49 +3747,52 @@
           <w:b/>
           <w:bCs/>
         </w:rPr>
+        <w:t>Push Notifications:</w:t>
+      </w:r>
+    </w:p>
+    <w:p>
+      <w:pPr>
+        <w:numPr>
+          <w:ilvl w:val="0"/>
+          <w:numId w:val="36"/>
+        </w:numPr>
+      </w:pPr>
+      <w:r>
+        <w:t>Even when app is closed, user sees notification on phone</w:t>
+      </w:r>
+    </w:p>
+    <w:p>
+      <w:pPr>
+        <w:numPr>
+          <w:ilvl w:val="0"/>
+          <w:numId w:val="36"/>
+        </w:numPr>
+      </w:pPr>
+      <w:r>
+        <w:t>Clicking notification opens app to relevant page</w:t>
+      </w:r>
+    </w:p>
+    <w:p>
+      <w:pPr>
+        <w:numPr>
+          <w:ilvl w:val="0"/>
+          <w:numId w:val="36"/>
+        </w:numPr>
+      </w:pPr>
+      <w:r>
+        <w:t>User can enable/disable in settings</w:t>
+      </w:r>
+      <w:r>
+        <w:t xml:space="preserve"> but is enabled by default</w:t>
+      </w:r>
+    </w:p>
+    <w:p>
+      <w:r>
+        <w:rPr>
+          <w:b/>
+          <w:bCs/>
+        </w:rPr>
         <w:lastRenderedPageBreak/>
-        <w:t>Push Notifications:</w:t>
-      </w:r>
-    </w:p>
-    <w:p>
-      <w:pPr>
-        <w:numPr>
-          <w:ilvl w:val="0"/>
-          <w:numId w:val="36"/>
-        </w:numPr>
-      </w:pPr>
-      <w:r>
-        <w:t>Even when app is closed, user sees notification on phone</w:t>
-      </w:r>
-    </w:p>
-    <w:p>
-      <w:pPr>
-        <w:numPr>
-          <w:ilvl w:val="0"/>
-          <w:numId w:val="36"/>
-        </w:numPr>
-      </w:pPr>
-      <w:r>
-        <w:t>Clicking notification opens app to relevant page</w:t>
-      </w:r>
-    </w:p>
-    <w:p>
-      <w:pPr>
-        <w:numPr>
-          <w:ilvl w:val="0"/>
-          <w:numId w:val="36"/>
-        </w:numPr>
-      </w:pPr>
-      <w:r>
-        <w:t>User can enable/disable in settings</w:t>
-      </w:r>
-    </w:p>
-    <w:p>
-      <w:r>
-        <w:rPr>
-          <w:b/>
-          <w:bCs/>
-        </w:rPr>
         <w:t>Email Notifications:</w:t>
       </w:r>
     </w:p>
@@ -3762,17 +3831,6 @@
     </w:p>
     <w:p>
       <w:pPr>
-        <w:numPr>
-          <w:ilvl w:val="0"/>
-          <w:numId w:val="37"/>
-        </w:numPr>
-      </w:pPr>
-      <w:r>
-        <w:t>Option to unsubscribe from certain types</w:t>
-      </w:r>
-    </w:p>
-    <w:p>
-      <w:pPr>
         <w:rPr>
           <w:b/>
           <w:bCs/>
@@ -3824,7 +3882,10 @@
     </w:p>
     <w:p>
       <w:r>
-        <w:t>- Delete option</w:t>
+        <w:t xml:space="preserve">- </w:t>
+      </w:r>
+      <w:r>
+        <w:t>Mark as seen option</w:t>
       </w:r>
     </w:p>
     <w:p>
@@ -3832,6 +3893,16 @@
         <w:t>- "Mark all as read" button</w:t>
       </w:r>
     </w:p>
+    <w:p>
+      <w:r>
+        <w:t xml:space="preserve">- great filtering option </w:t>
+      </w:r>
+    </w:p>
+    <w:p>
+      <w:r>
+        <w:t>- Great pagination and auto load as user scrolls to last</w:t>
+      </w:r>
+    </w:p>
     <w:p/>
     <w:p>
       <w:r>
@@ -3860,133 +3931,141 @@
     </w:p>
     <w:p>
       <w:r>
+        <w:t>- Let user enable/disable in profile settings</w:t>
+      </w:r>
+      <w:r>
+        <w:t xml:space="preserve"> but is enabled by default</w:t>
+      </w:r>
+    </w:p>
+    <w:p/>
+    <w:p>
+      <w:r>
+        <w:t>EMAIL NOTIFICATIONS:</w:t>
+      </w:r>
+    </w:p>
+    <w:p>
+      <w:r>
         <w:lastRenderedPageBreak/>
-        <w:t>- Let user enable/disable in profile settings</w:t>
+        <w:t>- Send emails for important alerts</w:t>
+      </w:r>
+    </w:p>
+    <w:p>
+      <w:r>
+        <w:t>- Beautiful mobile-friendly email template</w:t>
+      </w:r>
+    </w:p>
+    <w:p>
+      <w:r>
+        <w:t>- Include direct link to app</w:t>
+      </w:r>
+    </w:p>
+    <w:p>
+      <w:r>
+        <w:t>- Track delivery status if possible</w:t>
       </w:r>
     </w:p>
     <w:p/>
     <w:p>
       <w:r>
-        <w:t>EMAIL NOTIFICATIONS:</w:t>
-      </w:r>
-    </w:p>
-    <w:p>
-      <w:r>
-        <w:t>- Send emails for important alerts</w:t>
-      </w:r>
-    </w:p>
-    <w:p>
-      <w:r>
-        <w:t>- Beautiful mobile-friendly email template</w:t>
-      </w:r>
-    </w:p>
-    <w:p>
-      <w:r>
-        <w:t>- Include direct link to app</w:t>
-      </w:r>
-    </w:p>
-    <w:p>
-      <w:r>
-        <w:t>- Unsubscribe option at bottom</w:t>
-      </w:r>
-    </w:p>
-    <w:p>
-      <w:r>
-        <w:t>- Track delivery status if possible</w:t>
+        <w:t>NOTIFICATION TRIGGERS:</w:t>
+      </w:r>
+    </w:p>
+    <w:p>
+      <w:r>
+        <w:t>Create notifications when:</w:t>
+      </w:r>
+    </w:p>
+    <w:p>
+      <w:r>
+        <w:t>- User is invited to a kiosk</w:t>
+      </w:r>
+    </w:p>
+    <w:p>
+      <w:r>
+        <w:t>- Someone reports fraud nearby (within 5km if location available)</w:t>
+      </w:r>
+    </w:p>
+    <w:p>
+      <w:r>
+        <w:t>- Daily summary at user-specified time</w:t>
+      </w:r>
+    </w:p>
+    <w:p>
+      <w:r>
+        <w:t>- User account has unusual activity</w:t>
+      </w:r>
+    </w:p>
+    <w:p>
+      <w:r>
+        <w:t>- Kiok edited or deleted</w:t>
+      </w:r>
+    </w:p>
+    <w:p>
+      <w:r>
+        <w:t>- Transaction edited or deleted or create in the account in which they own or are a member of but are not the one who did it</w:t>
+      </w:r>
+    </w:p>
+    <w:p>
+      <w:r>
+        <w:t>- New features are released</w:t>
       </w:r>
     </w:p>
     <w:p/>
     <w:p>
       <w:r>
-        <w:t>NOTIFICATION TRIGGERS:</w:t>
-      </w:r>
-    </w:p>
-    <w:p>
-      <w:r>
-        <w:t>Create notifications when:</w:t>
-      </w:r>
-    </w:p>
-    <w:p>
-      <w:r>
-        <w:t>- User is invited to a kiosk</w:t>
-      </w:r>
-    </w:p>
-    <w:p>
-      <w:r>
-        <w:t>- Someone reports fraud nearby (within 5km if location available)</w:t>
-      </w:r>
-    </w:p>
-    <w:p>
-      <w:r>
-        <w:t>- Daily summary at user-specified time</w:t>
-      </w:r>
-    </w:p>
-    <w:p>
-      <w:r>
-        <w:t>- User account has unusual activity</w:t>
-      </w:r>
-    </w:p>
-    <w:p>
-      <w:r>
-        <w:t>- New features are released</w:t>
+        <w:t>DELIVERY SYSTEM:</w:t>
+      </w:r>
+    </w:p>
+    <w:p>
+      <w:r>
+        <w:t>- Send in-app notification (always)</w:t>
+      </w:r>
+    </w:p>
+    <w:p>
+      <w:r>
+        <w:t>- For urgent ones: also send push AND email</w:t>
+      </w:r>
+    </w:p>
+    <w:p>
+      <w:r>
+        <w:t>- For regular ones: just in-app</w:t>
+      </w:r>
+    </w:p>
+    <w:p>
+      <w:r>
+        <w:t>- User can customize preferences</w:t>
       </w:r>
     </w:p>
     <w:p/>
     <w:p>
       <w:r>
-        <w:t>DELIVERY SYSTEM:</w:t>
-      </w:r>
-    </w:p>
-    <w:p>
-      <w:r>
-        <w:t>- Send in-app notification (always)</w:t>
-      </w:r>
-    </w:p>
-    <w:p>
-      <w:r>
-        <w:t>- For urgent ones: also send push AND email</w:t>
-      </w:r>
-    </w:p>
-    <w:p>
-      <w:r>
-        <w:t>- For regular ones: just in-app</w:t>
-      </w:r>
-    </w:p>
-    <w:p>
-      <w:r>
-        <w:t>- User can customize preferences</w:t>
+        <w:t>RELIABILITY:</w:t>
+      </w:r>
+    </w:p>
+    <w:p>
+      <w:r>
+        <w:t>- If email fails, log error but don't crash</w:t>
+      </w:r>
+    </w:p>
+    <w:p>
+      <w:r>
+        <w:t>- If push fails, notification still in app</w:t>
+      </w:r>
+    </w:p>
+    <w:p>
+      <w:r>
+        <w:t>- Queue system for bulk notifications</w:t>
+      </w:r>
+    </w:p>
+    <w:p>
+      <w:r>
+        <w:lastRenderedPageBreak/>
+        <w:t>- Retry failed deliveries</w:t>
       </w:r>
     </w:p>
     <w:p/>
     <w:p>
       <w:r>
-        <w:t>RELIABILITY:</w:t>
-      </w:r>
-    </w:p>
-    <w:p>
-      <w:r>
-        <w:t>- If email fails, log error but don't crash</w:t>
-      </w:r>
-    </w:p>
-    <w:p>
-      <w:r>
-        <w:t>- If push fails, notification still in app</w:t>
-      </w:r>
-    </w:p>
-    <w:p>
-      <w:r>
-        <w:lastRenderedPageBreak/>
-        <w:t>- Queue system for bulk notifications</w:t>
-      </w:r>
-    </w:p>
-    <w:p>
-      <w:r>
-        <w:t>- Retry failed deliveries</w:t>
-      </w:r>
-    </w:p>
-    <w:p/>
-    <w:p>
-      <w:r>
         <w:t>DELIVERABLES:</w:t>
       </w:r>
     </w:p>
@@ -4056,6 +4135,9 @@
       <w:r>
         <w:t>Receive browser push notification when app is closed</w:t>
       </w:r>
+      <w:r>
+        <w:t xml:space="preserve"> (we’ll use firebase)</w:t>
+      </w:r>
     </w:p>
     <w:p>
       <w:pPr>
@@ -4076,7 +4158,13 @@
         </w:numPr>
       </w:pPr>
       <w:r>
-        <w:t>Can read, mark as read, and delete notifications</w:t>
+        <w:t>Can read, mark as read</w:t>
+      </w:r>
+      <w:r>
+        <w:t xml:space="preserve"> </w:t>
+      </w:r>
+      <w:r>
+        <w:t>notifications</w:t>
       </w:r>
     </w:p>
     <w:p>
@@ -4197,16 +4285,16 @@
         </w:numPr>
       </w:pPr>
       <w:r>
+        <w:t>Kiosk details</w:t>
+      </w:r>
+    </w:p>
+    <w:p>
+      <w:r>
+        <w:rPr>
+          <w:b/>
+          <w:bCs/>
+        </w:rPr>
         <w:lastRenderedPageBreak/>
-        <w:t>Kiosk details</w:t>
-      </w:r>
-    </w:p>
-    <w:p>
-      <w:r>
-        <w:rPr>
-          <w:b/>
-          <w:bCs/>
-        </w:rPr>
         <w:t>2. Recording Transactions:</w:t>
       </w:r>
     </w:p>
@@ -4486,22 +4574,22 @@
         </w:numPr>
       </w:pPr>
       <w:r>
+        <w:t>Never crash or show errors</w:t>
+      </w:r>
+    </w:p>
+    <w:p>
+      <w:pPr>
+        <w:rPr>
+          <w:b/>
+          <w:bCs/>
+        </w:rPr>
+      </w:pPr>
+      <w:r>
+        <w:rPr>
+          <w:b/>
+          <w:bCs/>
+        </w:rPr>
         <w:lastRenderedPageBreak/>
-        <w:t>Never crash or show errors</w:t>
-      </w:r>
-    </w:p>
-    <w:p>
-      <w:pPr>
-        <w:rPr>
-          <w:b/>
-          <w:bCs/>
-        </w:rPr>
-      </w:pPr>
-      <w:r>
-        <w:rPr>
-          <w:b/>
-          <w:bCs/>
-        </w:rPr>
         <w:t>AI Prompt for Phase 7:</w:t>
       </w:r>
     </w:p>
@@ -4611,12 +4699,12 @@
     <w:p/>
     <w:p>
       <w:r>
+        <w:t>SERVICE WORKER REQUIREMENTS:</w:t>
+      </w:r>
+    </w:p>
+    <w:p>
+      <w:r>
         <w:lastRenderedPageBreak/>
-        <w:t>SERVICE WORKER REQUIREMENTS:</w:t>
-      </w:r>
-    </w:p>
-    <w:p>
-      <w:r>
         <w:t>- Cache all HTML pages, CSS, JavaScript files</w:t>
       </w:r>
     </w:p>
@@ -4730,22 +4818,22 @@
     </w:p>
     <w:p>
       <w:r>
+        <w:t>- Documentation of how it works</w:t>
+      </w:r>
+    </w:p>
+    <w:p>
+      <w:pPr>
+        <w:rPr>
+          <w:b/>
+          <w:bCs/>
+        </w:rPr>
+      </w:pPr>
+      <w:r>
+        <w:rPr>
+          <w:b/>
+          <w:bCs/>
+        </w:rPr>
         <w:lastRenderedPageBreak/>
-        <w:t>- Documentation of how it works</w:t>
-      </w:r>
-    </w:p>
-    <w:p>
-      <w:pPr>
-        <w:rPr>
-          <w:b/>
-          <w:bCs/>
-        </w:rPr>
-      </w:pPr>
-      <w:r>
-        <w:rPr>
-          <w:b/>
-          <w:bCs/>
-        </w:rPr>
         <w:t>Success Criteria:</w:t>
       </w:r>
     </w:p>
@@ -4944,7 +5032,7 @@
         </w:numPr>
       </w:pPr>
       <w:r>
-        <w:t>Enters email address</w:t>
+        <w:t>Send notification</w:t>
       </w:r>
     </w:p>
     <w:p>
@@ -4986,7 +5074,13 @@
         </w:numPr>
       </w:pPr>
       <w:r>
-        <w:t>If email exists in Floatly:</w:t>
+        <w:t xml:space="preserve">If </w:t>
+      </w:r>
+      <w:r>
+        <w:t xml:space="preserve">user </w:t>
+      </w:r>
+      <w:r>
+        <w:t>exists in Floatly:</w:t>
       </w:r>
     </w:p>
     <w:p>
@@ -5019,8 +5113,19 @@
         </w:numPr>
       </w:pPr>
       <w:r>
-        <w:lastRenderedPageBreak/>
-        <w:t>If email doesn't exist:</w:t>
+        <w:t xml:space="preserve">If </w:t>
+      </w:r>
+      <w:r>
+        <w:t>user</w:t>
+      </w:r>
+      <w:r>
+        <w:t xml:space="preserve"> doesn'</w:t>
+      </w:r>
+      <w:r>
+        <w:t>t</w:t>
+      </w:r>
+      <w:r>
+        <w:t xml:space="preserve"> exist:</w:t>
       </w:r>
     </w:p>
     <w:p>
@@ -5031,6 +5136,7 @@
         </w:numPr>
       </w:pPr>
       <w:r>
+        <w:lastRenderedPageBreak/>
         <w:t>Email sent with invitation link</w:t>
       </w:r>
     </w:p>
@@ -5073,7 +5179,13 @@
         </w:numPr>
       </w:pPr>
       <w:r>
-        <w:t>Receives notification "You've been invited to Akwa Shop"</w:t>
+        <w:t>Receives notification "You've been invited to Akwa Shop</w:t>
+      </w:r>
+      <w:r>
+        <w:t xml:space="preserve"> by … then after the button, a great elegant description of what floatly is</w:t>
+      </w:r>
+      <w:r>
+        <w:t>"</w:t>
       </w:r>
     </w:p>
     <w:p>
@@ -5198,6 +5310,9 @@
       </w:pPr>
       <w:r>
         <w:t>Agent encounters fake SMS or scammer</w:t>
+      </w:r>
+      <w:r>
+        <w:t xml:space="preserve"> or fake caller or dangerous warning </w:t>
       </w:r>
     </w:p>
     <w:p>
@@ -5307,6 +5422,12 @@
       <w:r>
         <w:t>All agents within 5km get push notification (if locations enabled)</w:t>
       </w:r>
+      <w:r>
+        <w:t xml:space="preserve"> else</w:t>
+      </w:r>
+      <w:r>
+        <w:t xml:space="preserve"> all active users get notification via push</w:t>
+      </w:r>
     </w:p>
     <w:p>
       <w:pPr>
@@ -5328,7 +5449,13 @@
         </w:numPr>
       </w:pPr>
       <w:r>
-        <w:t>If same number reported 3+ times, marked as "Confirmed Danger"</w:t>
+        <w:t xml:space="preserve">If same number reported </w:t>
+      </w:r>
+      <w:r>
+        <w:t>3</w:t>
+      </w:r>
+      <w:r>
+        <w:t>+ times, marked as "Confirmed Danger"</w:t>
       </w:r>
     </w:p>
     <w:p>
@@ -5350,6 +5477,9 @@
       <w:r>
         <w:t>When entering customer phone number in transaction form</w:t>
       </w:r>
+      <w:r>
+        <w:t xml:space="preserve"> </w:t>
+      </w:r>
     </w:p>
     <w:p>
       <w:pPr>
@@ -5411,6 +5541,9 @@
       </w:pPr>
       <w:r>
         <w:t>Searchable list of reported numbers</w:t>
+      </w:r>
+      <w:r>
+        <w:t xml:space="preserve"> and cases</w:t>
       </w:r>
     </w:p>
     <w:p>
@@ -6634,6 +6767,46 @@
         <w:rPr>
           <w:b/>
           <w:bCs/>
+          <w:color w:val="EE0000"/>
+        </w:rPr>
+      </w:pPr>
+      <w:r>
+        <w:rPr>
+          <w:b/>
+          <w:bCs/>
+        </w:rPr>
+        <w:t>FINAL CHECKLIST BEFORE LAUNCH</w:t>
+      </w:r>
+      <w:r>
+        <w:rPr>
+          <w:b/>
+          <w:bCs/>
+        </w:rPr>
+        <w:t xml:space="preserve"> </w:t>
+      </w:r>
+      <w:r>
+        <w:rPr>
+          <w:b/>
+          <w:bCs/>
+          <w:color w:val="EE0000"/>
+        </w:rPr>
+        <w:t xml:space="preserve">: </w:t>
+      </w:r>
+      <w:r>
+        <w:rPr>
+          <w:b/>
+          <w:bCs/>
+          <w:color w:val="EE0000"/>
+        </w:rPr>
+        <w:t>you skipped phase 7</w:t>
+      </w:r>
+    </w:p>
+    <w:p>
+      <w:pPr>
+        <w:rPr>
+          <w:b/>
+          <w:bCs/>
+          <w:color w:val="EE0000"/>
         </w:rPr>
       </w:pPr>
       <w:r>
@@ -6642,7 +6815,14 @@
           <w:bCs/>
         </w:rPr>
         <w:lastRenderedPageBreak/>
-        <w:t>FINAL CHECKLIST BEFORE LAUNCH</w:t>
+        <w:t>//</w:t>
+      </w:r>
+      <w:r>
+        <w:rPr>
+          <w:b/>
+          <w:bCs/>
+        </w:rPr>
+        <w:t>add section where users can report of suggest features</w:t>
       </w:r>
       <w:r>
         <w:rPr>
@@ -6657,7 +6837,7 @@
           <w:bCs/>
           <w:color w:val="EE0000"/>
         </w:rPr>
-        <w:t>: add section where users can report of suggest features</w:t>
+        <w:t>//Insist on French and English translations</w:t>
       </w:r>
       <w:r>
         <w:rPr>
@@ -6665,7 +6845,213 @@
           <w:bCs/>
           <w:color w:val="EE0000"/>
         </w:rPr>
-        <w:t xml:space="preserve"> //Insist on French and English translations</w:t>
+        <w:t xml:space="preserve"> // How to make statistical calculations to be extremely fast and reliable given that we can make about a user can me about 200 transsactions per day and calculations of statistics can tend to be slow, how can we optimizes these?</w:t>
+      </w:r>
+    </w:p>
+    <w:p>
+      <w:pPr>
+        <w:rPr>
+          <w:b/>
+          <w:bCs/>
+          <w:color w:val="EE0000"/>
+        </w:rPr>
+      </w:pPr>
+      <w:r>
+        <w:rPr>
+          <w:b/>
+          <w:bCs/>
+          <w:color w:val="EE0000"/>
+        </w:rPr>
+        <w:t>The name of person customer apparently is not taken, the date too is not taken in the field and also should be made editable</w:t>
+      </w:r>
+      <w:r>
+        <w:rPr>
+          <w:b/>
+          <w:bCs/>
+          <w:color w:val="EE0000"/>
+        </w:rPr>
+        <w:br/>
+      </w:r>
+      <w:r>
+        <w:rPr>
+          <w:b/>
+          <w:bCs/>
+          <w:color w:val="EE0000"/>
+        </w:rPr>
+        <w:br/>
+        <w:t xml:space="preserve">Issues: when extracting the details from the image say REEPLS AI is extracting  </w:t>
+      </w:r>
+      <w:r>
+        <w:rPr>
+          <w:b/>
+          <w:bCs/>
+          <w:color w:val="EE0000"/>
+        </w:rPr>
+        <w:br/>
+        <w:t>then let’s modify the prompt to be smatter and detect the network too based on the number</w:t>
+      </w:r>
+      <w:r>
+        <w:rPr>
+          <w:b/>
+          <w:bCs/>
+          <w:color w:val="EE0000"/>
+        </w:rPr>
+        <w:br/>
+        <w:t>then let us also make it detect the ID .</w:t>
+      </w:r>
+    </w:p>
+    <w:p>
+      <w:pPr>
+        <w:rPr>
+          <w:b/>
+          <w:bCs/>
+          <w:color w:val="EE0000"/>
+        </w:rPr>
+      </w:pPr>
+      <w:r>
+        <w:rPr>
+          <w:b/>
+          <w:bCs/>
+          <w:color w:val="EE0000"/>
+        </w:rPr>
+        <w:t>When I tap on a specific transaction, it shows three buttons, I want four now with the last button on the right bring details where it shows a modal with more details about that transaction.</w:t>
+      </w:r>
+    </w:p>
+    <w:p>
+      <w:pPr>
+        <w:rPr>
+          <w:b/>
+          <w:bCs/>
+          <w:color w:val="EE0000"/>
+        </w:rPr>
+      </w:pPr>
+      <w:r>
+        <w:rPr>
+          <w:b/>
+          <w:bCs/>
+          <w:color w:val="EE0000"/>
+        </w:rPr>
+        <w:t xml:space="preserve">When user taps on the </w:t>
+      </w:r>
+    </w:p>
+    <w:p>
+      <w:pPr>
+        <w:rPr>
+          <w:b/>
+          <w:bCs/>
+          <w:color w:val="EE0000"/>
+        </w:rPr>
+      </w:pPr>
+      <w:r>
+        <w:rPr>
+          <w:b/>
+          <w:bCs/>
+          <w:color w:val="EE0000"/>
+        </w:rPr>
+        <w:t>When we create and save a transaction, we should not be taken to the home screen but we should show a toast saying transaction saved and clear the form so the user can record a new transaction if necessary</w:t>
+      </w:r>
+      <w:r>
+        <w:rPr>
+          <w:b/>
+          <w:bCs/>
+          <w:color w:val="EE0000"/>
+        </w:rPr>
+        <w:br/>
+      </w:r>
+    </w:p>
+    <w:p>
+      <w:pPr>
+        <w:rPr>
+          <w:b/>
+          <w:bCs/>
+          <w:color w:val="EE0000"/>
+        </w:rPr>
+      </w:pPr>
+    </w:p>
+    <w:p>
+      <w:pPr>
+        <w:rPr>
+          <w:b/>
+          <w:bCs/>
+          <w:color w:val="EE0000"/>
+        </w:rPr>
+      </w:pPr>
+      <w:r>
+        <w:rPr>
+          <w:b/>
+          <w:bCs/>
+          <w:color w:val="EE0000"/>
+        </w:rPr>
+        <w:t>Improvements :</w:t>
+      </w:r>
+    </w:p>
+    <w:p>
+      <w:pPr>
+        <w:rPr>
+          <w:b/>
+          <w:bCs/>
+        </w:rPr>
+      </w:pPr>
+      <w:r>
+        <w:rPr>
+          <w:b/>
+          <w:bCs/>
+        </w:rPr>
+        <w:t>out of all you listed, i want to implement</w:t>
+      </w:r>
+      <w:r>
+        <w:rPr>
+          <w:b/>
+          <w:bCs/>
+        </w:rPr>
+        <w:br/>
+        <w:t>7. "Voice AI Transaction Assistant"</w:t>
+      </w:r>
+      <w:r>
+        <w:rPr>
+          <w:b/>
+          <w:bCs/>
+        </w:rPr>
+        <w:br/>
+        <w:t>The Idea: Most agents are semi-literate or too busy to type. What if they could just talk to the app? but the agent doesn't save, it loads the form with what it got and let the user save himself</w:t>
+      </w:r>
+    </w:p>
+    <w:p>
+      <w:pPr>
+        <w:rPr>
+          <w:b/>
+          <w:bCs/>
+        </w:rPr>
+      </w:pPr>
+      <w:r>
+        <w:rPr>
+          <w:b/>
+          <w:bCs/>
+        </w:rPr>
+        <w:t>When user taps on ai, we give recommendations on how to record and we put a microphone on which the user taps and starts recording, 10s max is allows. When the user finishes the user can listen to it then he can send or cancel and record back.</w:t>
+      </w:r>
+      <w:r>
+        <w:rPr>
+          <w:b/>
+          <w:bCs/>
+        </w:rPr>
+        <w:br/>
+      </w:r>
+      <w:r>
+        <w:rPr>
+          <w:b/>
+          <w:bCs/>
+        </w:rPr>
+        <w:br/>
+        <w:t>Educational content and best practices (HOW DO WE MAKE THIS SEO friendly since we will put it in the agent dashboard?):</w:t>
+      </w:r>
+      <w:r>
+        <w:rPr>
+          <w:b/>
+          <w:bCs/>
+        </w:rPr>
+        <w:br/>
+        <w:t>that is how to be safe, how to avoid scammers, how to follow best practices, how to register? why to, etc.</w:t>
       </w:r>
     </w:p>
     <w:p>
@@ -6688,376 +7074,6 @@
         <w:numPr>
           <w:ilvl w:val="0"/>
           <w:numId w:val="63"/>
-        </w:numPr>
-      </w:pPr>
-      <w:r>
-        <w:rPr>
-          <w:rFonts w:ascii="Segoe UI Emoji" w:hAnsi="Segoe UI Emoji" w:cs="Segoe UI Emoji"/>
-        </w:rPr>
-        <w:t>✅</w:t>
-      </w:r>
-      <w:r>
-        <w:t xml:space="preserve"> Users can register and verify email</w:t>
-      </w:r>
-    </w:p>
-    <w:p>
-      <w:pPr>
-        <w:numPr>
-          <w:ilvl w:val="0"/>
-          <w:numId w:val="63"/>
-        </w:numPr>
-      </w:pPr>
-      <w:r>
-        <w:rPr>
-          <w:rFonts w:ascii="Segoe UI Emoji" w:hAnsi="Segoe UI Emoji" w:cs="Segoe UI Emoji"/>
-        </w:rPr>
-        <w:t>✅</w:t>
-      </w:r>
-      <w:r>
-        <w:t xml:space="preserve"> Users can create and manage kiosks</w:t>
-      </w:r>
-    </w:p>
-    <w:p>
-      <w:pPr>
-        <w:numPr>
-          <w:ilvl w:val="0"/>
-          <w:numId w:val="63"/>
-        </w:numPr>
-      </w:pPr>
-      <w:r>
-        <w:rPr>
-          <w:rFonts w:ascii="Segoe UI Emoji" w:hAnsi="Segoe UI Emoji" w:cs="Segoe UI Emoji"/>
-        </w:rPr>
-        <w:t>✅</w:t>
-      </w:r>
-      <w:r>
-        <w:t xml:space="preserve"> Transactions can be added all 3 ways</w:t>
-      </w:r>
-    </w:p>
-    <w:p>
-      <w:pPr>
-        <w:numPr>
-          <w:ilvl w:val="0"/>
-          <w:numId w:val="63"/>
-        </w:numPr>
-      </w:pPr>
-      <w:r>
-        <w:rPr>
-          <w:rFonts w:ascii="Segoe UI Emoji" w:hAnsi="Segoe UI Emoji" w:cs="Segoe UI Emoji"/>
-        </w:rPr>
-        <w:t>✅</w:t>
-      </w:r>
-      <w:r>
-        <w:t xml:space="preserve"> Profit calculates automatically</w:t>
-      </w:r>
-    </w:p>
-    <w:p>
-      <w:pPr>
-        <w:numPr>
-          <w:ilvl w:val="0"/>
-          <w:numId w:val="63"/>
-        </w:numPr>
-      </w:pPr>
-      <w:r>
-        <w:rPr>
-          <w:rFonts w:ascii="Segoe UI Emoji" w:hAnsi="Segoe UI Emoji" w:cs="Segoe UI Emoji"/>
-        </w:rPr>
-        <w:t>✅</w:t>
-      </w:r>
-      <w:r>
-        <w:t xml:space="preserve"> Balances update in real-time</w:t>
-      </w:r>
-    </w:p>
-    <w:p>
-      <w:pPr>
-        <w:numPr>
-          <w:ilvl w:val="0"/>
-          <w:numId w:val="63"/>
-        </w:numPr>
-      </w:pPr>
-      <w:r>
-        <w:rPr>
-          <w:rFonts w:ascii="Segoe UI Emoji" w:hAnsi="Segoe UI Emoji" w:cs="Segoe UI Emoji"/>
-        </w:rPr>
-        <w:t>✅</w:t>
-      </w:r>
-      <w:r>
-        <w:t xml:space="preserve"> Offline mode works perfectly</w:t>
-      </w:r>
-    </w:p>
-    <w:p>
-      <w:pPr>
-        <w:numPr>
-          <w:ilvl w:val="0"/>
-          <w:numId w:val="63"/>
-        </w:numPr>
-      </w:pPr>
-      <w:r>
-        <w:rPr>
-          <w:rFonts w:ascii="Segoe UI Emoji" w:hAnsi="Segoe UI Emoji" w:cs="Segoe UI Emoji"/>
-        </w:rPr>
-        <w:t>✅</w:t>
-      </w:r>
-      <w:r>
-        <w:t xml:space="preserve"> Notifications sent via all channels</w:t>
-      </w:r>
-    </w:p>
-    <w:p>
-      <w:pPr>
-        <w:numPr>
-          <w:ilvl w:val="0"/>
-          <w:numId w:val="63"/>
-        </w:numPr>
-      </w:pPr>
-      <w:r>
-        <w:rPr>
-          <w:rFonts w:ascii="Segoe UI Emoji" w:hAnsi="Segoe UI Emoji" w:cs="Segoe UI Emoji"/>
-        </w:rPr>
-        <w:t>✅</w:t>
-      </w:r>
-      <w:r>
-        <w:t xml:space="preserve"> Team invitations work</w:t>
-      </w:r>
-    </w:p>
-    <w:p>
-      <w:pPr>
-        <w:numPr>
-          <w:ilvl w:val="0"/>
-          <w:numId w:val="63"/>
-        </w:numPr>
-      </w:pPr>
-      <w:r>
-        <w:rPr>
-          <w:rFonts w:ascii="Segoe UI Emoji" w:hAnsi="Segoe UI Emoji" w:cs="Segoe UI Emoji"/>
-        </w:rPr>
-        <w:t>✅</w:t>
-      </w:r>
-      <w:r>
-        <w:t xml:space="preserve"> Fraud reporting and blacklist functional</w:t>
-      </w:r>
-    </w:p>
-    <w:p>
-      <w:pPr>
-        <w:rPr>
-          <w:b/>
-          <w:bCs/>
-        </w:rPr>
-      </w:pPr>
-      <w:r>
-        <w:rPr>
-          <w:b/>
-          <w:bCs/>
-        </w:rPr>
-        <w:t>User Experience:</w:t>
-      </w:r>
-    </w:p>
-    <w:p>
-      <w:pPr>
-        <w:numPr>
-          <w:ilvl w:val="0"/>
-          <w:numId w:val="64"/>
-        </w:numPr>
-      </w:pPr>
-      <w:r>
-        <w:rPr>
-          <w:rFonts w:ascii="Segoe UI Emoji" w:hAnsi="Segoe UI Emoji" w:cs="Segoe UI Emoji"/>
-        </w:rPr>
-        <w:t>✅</w:t>
-      </w:r>
-      <w:r>
-        <w:t xml:space="preserve"> Beautiful on mobile phones</w:t>
-      </w:r>
-    </w:p>
-    <w:p>
-      <w:pPr>
-        <w:numPr>
-          <w:ilvl w:val="0"/>
-          <w:numId w:val="64"/>
-        </w:numPr>
-      </w:pPr>
-      <w:r>
-        <w:rPr>
-          <w:rFonts w:ascii="Segoe UI Emoji" w:hAnsi="Segoe UI Emoji" w:cs="Segoe UI Emoji"/>
-        </w:rPr>
-        <w:t>✅</w:t>
-      </w:r>
-      <w:r>
-        <w:t xml:space="preserve"> Fast and responsive</w:t>
-      </w:r>
-    </w:p>
-    <w:p>
-      <w:pPr>
-        <w:numPr>
-          <w:ilvl w:val="0"/>
-          <w:numId w:val="64"/>
-        </w:numPr>
-      </w:pPr>
-      <w:r>
-        <w:rPr>
-          <w:rFonts w:ascii="Segoe UI Emoji" w:hAnsi="Segoe UI Emoji" w:cs="Segoe UI Emoji"/>
-        </w:rPr>
-        <w:t>✅</w:t>
-      </w:r>
-      <w:r>
-        <w:t xml:space="preserve"> No confusing elements</w:t>
-      </w:r>
-    </w:p>
-    <w:p>
-      <w:pPr>
-        <w:numPr>
-          <w:ilvl w:val="0"/>
-          <w:numId w:val="64"/>
-        </w:numPr>
-      </w:pPr>
-      <w:r>
-        <w:rPr>
-          <w:rFonts w:ascii="Segoe UI Emoji" w:hAnsi="Segoe UI Emoji" w:cs="Segoe UI Emoji"/>
-        </w:rPr>
-        <w:t>✅</w:t>
-      </w:r>
-      <w:r>
-        <w:t xml:space="preserve"> Clear error messages</w:t>
-      </w:r>
-    </w:p>
-    <w:p>
-      <w:pPr>
-        <w:numPr>
-          <w:ilvl w:val="0"/>
-          <w:numId w:val="64"/>
-        </w:numPr>
-      </w:pPr>
-      <w:r>
-        <w:rPr>
-          <w:rFonts w:ascii="Segoe UI Emoji" w:hAnsi="Segoe UI Emoji" w:cs="Segoe UI Emoji"/>
-        </w:rPr>
-        <w:t>✅</w:t>
-      </w:r>
-      <w:r>
-        <w:t xml:space="preserve"> Smooth animations</w:t>
-      </w:r>
-    </w:p>
-    <w:p>
-      <w:pPr>
-        <w:numPr>
-          <w:ilvl w:val="0"/>
-          <w:numId w:val="64"/>
-        </w:numPr>
-      </w:pPr>
-      <w:r>
-        <w:rPr>
-          <w:rFonts w:ascii="Segoe UI Emoji" w:hAnsi="Segoe UI Emoji" w:cs="Segoe UI Emoji"/>
-        </w:rPr>
-        <w:t>✅</w:t>
-      </w:r>
-      <w:r>
-        <w:t xml:space="preserve"> Works offline seamlessly</w:t>
-      </w:r>
-    </w:p>
-    <w:p>
-      <w:pPr>
-        <w:rPr>
-          <w:b/>
-          <w:bCs/>
-        </w:rPr>
-      </w:pPr>
-      <w:r>
-        <w:rPr>
-          <w:b/>
-          <w:bCs/>
-        </w:rPr>
-        <w:t>Technical:</w:t>
-      </w:r>
-    </w:p>
-    <w:p>
-      <w:pPr>
-        <w:numPr>
-          <w:ilvl w:val="0"/>
-          <w:numId w:val="65"/>
-        </w:numPr>
-      </w:pPr>
-      <w:r>
-        <w:rPr>
-          <w:rFonts w:ascii="Segoe UI Emoji" w:hAnsi="Segoe UI Emoji" w:cs="Segoe UI Emoji"/>
-        </w:rPr>
-        <w:t>✅</w:t>
-      </w:r>
-      <w:r>
-        <w:t xml:space="preserve"> All tests passing</w:t>
-      </w:r>
-    </w:p>
-    <w:p>
-      <w:pPr>
-        <w:numPr>
-          <w:ilvl w:val="0"/>
-          <w:numId w:val="65"/>
-        </w:numPr>
-      </w:pPr>
-      <w:r>
-        <w:rPr>
-          <w:rFonts w:ascii="Segoe UI Emoji" w:hAnsi="Segoe UI Emoji" w:cs="Segoe UI Emoji"/>
-        </w:rPr>
-        <w:t>✅</w:t>
-      </w:r>
-      <w:r>
-        <w:t xml:space="preserve"> No console errors</w:t>
-      </w:r>
-    </w:p>
-    <w:p>
-      <w:pPr>
-        <w:numPr>
-          <w:ilvl w:val="0"/>
-          <w:numId w:val="65"/>
-        </w:numPr>
-      </w:pPr>
-      <w:r>
-        <w:rPr>
-          <w:rFonts w:ascii="Segoe UI Emoji" w:hAnsi="Segoe UI Emoji" w:cs="Segoe UI Emoji"/>
-        </w:rPr>
-        <w:t>✅</w:t>
-      </w:r>
-      <w:r>
-        <w:t xml:space="preserve"> PWA installable</w:t>
-      </w:r>
-    </w:p>
-    <w:p>
-      <w:pPr>
-        <w:numPr>
-          <w:ilvl w:val="0"/>
-          <w:numId w:val="65"/>
-        </w:numPr>
-      </w:pPr>
-      <w:r>
-        <w:rPr>
-          <w:rFonts w:ascii="Segoe UI Emoji" w:hAnsi="Segoe UI Emoji" w:cs="Segoe UI Emoji"/>
-        </w:rPr>
-        <w:t>✅</w:t>
-      </w:r>
-      <w:r>
-        <w:t xml:space="preserve"> Service worker caching correctly</w:t>
-      </w:r>
-    </w:p>
-    <w:p>
-      <w:pPr>
-        <w:numPr>
-          <w:ilvl w:val="0"/>
-          <w:numId w:val="65"/>
-        </w:numPr>
-      </w:pPr>
-      <w:r>
-        <w:rPr>
-          <w:rFonts w:ascii="Segoe UI Emoji" w:hAnsi="Segoe UI Emoji" w:cs="Segoe UI Emoji"/>
-        </w:rPr>
-        <w:t>✅</w:t>
-      </w:r>
-      <w:r>
-        <w:t xml:space="preserve"> Database optimized</w:t>
-      </w:r>
-    </w:p>
-    <w:p>
-      <w:pPr>
-        <w:numPr>
-          <w:ilvl w:val="0"/>
-          <w:numId w:val="65"/>
         </w:numPr>
       </w:pPr>
       <w:r>
@@ -7068,6 +7084,376 @@
         <w:t>✅</w:t>
       </w:r>
       <w:r>
+        <w:t xml:space="preserve"> Users can register and verify email</w:t>
+      </w:r>
+    </w:p>
+    <w:p>
+      <w:pPr>
+        <w:numPr>
+          <w:ilvl w:val="0"/>
+          <w:numId w:val="63"/>
+        </w:numPr>
+      </w:pPr>
+      <w:r>
+        <w:rPr>
+          <w:rFonts w:ascii="Segoe UI Emoji" w:hAnsi="Segoe UI Emoji" w:cs="Segoe UI Emoji"/>
+        </w:rPr>
+        <w:t>✅</w:t>
+      </w:r>
+      <w:r>
+        <w:t xml:space="preserve"> Users can create and manage kiosks</w:t>
+      </w:r>
+    </w:p>
+    <w:p>
+      <w:pPr>
+        <w:numPr>
+          <w:ilvl w:val="0"/>
+          <w:numId w:val="63"/>
+        </w:numPr>
+      </w:pPr>
+      <w:r>
+        <w:rPr>
+          <w:rFonts w:ascii="Segoe UI Emoji" w:hAnsi="Segoe UI Emoji" w:cs="Segoe UI Emoji"/>
+        </w:rPr>
+        <w:t>✅</w:t>
+      </w:r>
+      <w:r>
+        <w:t xml:space="preserve"> Transactions can be added all 3 ways</w:t>
+      </w:r>
+    </w:p>
+    <w:p>
+      <w:pPr>
+        <w:numPr>
+          <w:ilvl w:val="0"/>
+          <w:numId w:val="63"/>
+        </w:numPr>
+      </w:pPr>
+      <w:r>
+        <w:rPr>
+          <w:rFonts w:ascii="Segoe UI Emoji" w:hAnsi="Segoe UI Emoji" w:cs="Segoe UI Emoji"/>
+        </w:rPr>
+        <w:t>✅</w:t>
+      </w:r>
+      <w:r>
+        <w:t xml:space="preserve"> Profit calculates automatically</w:t>
+      </w:r>
+    </w:p>
+    <w:p>
+      <w:pPr>
+        <w:numPr>
+          <w:ilvl w:val="0"/>
+          <w:numId w:val="63"/>
+        </w:numPr>
+      </w:pPr>
+      <w:r>
+        <w:rPr>
+          <w:rFonts w:ascii="Segoe UI Emoji" w:hAnsi="Segoe UI Emoji" w:cs="Segoe UI Emoji"/>
+        </w:rPr>
+        <w:t>✅</w:t>
+      </w:r>
+      <w:r>
+        <w:t xml:space="preserve"> Balances update in real-time</w:t>
+      </w:r>
+    </w:p>
+    <w:p>
+      <w:pPr>
+        <w:numPr>
+          <w:ilvl w:val="0"/>
+          <w:numId w:val="63"/>
+        </w:numPr>
+      </w:pPr>
+      <w:r>
+        <w:rPr>
+          <w:rFonts w:ascii="Segoe UI Emoji" w:hAnsi="Segoe UI Emoji" w:cs="Segoe UI Emoji"/>
+        </w:rPr>
+        <w:t>✅</w:t>
+      </w:r>
+      <w:r>
+        <w:t xml:space="preserve"> Offline mode works perfectly</w:t>
+      </w:r>
+    </w:p>
+    <w:p>
+      <w:pPr>
+        <w:numPr>
+          <w:ilvl w:val="0"/>
+          <w:numId w:val="63"/>
+        </w:numPr>
+      </w:pPr>
+      <w:r>
+        <w:rPr>
+          <w:rFonts w:ascii="Segoe UI Emoji" w:hAnsi="Segoe UI Emoji" w:cs="Segoe UI Emoji"/>
+        </w:rPr>
+        <w:t>✅</w:t>
+      </w:r>
+      <w:r>
+        <w:t xml:space="preserve"> Notifications sent via all channels</w:t>
+      </w:r>
+    </w:p>
+    <w:p>
+      <w:pPr>
+        <w:numPr>
+          <w:ilvl w:val="0"/>
+          <w:numId w:val="63"/>
+        </w:numPr>
+      </w:pPr>
+      <w:r>
+        <w:rPr>
+          <w:rFonts w:ascii="Segoe UI Emoji" w:hAnsi="Segoe UI Emoji" w:cs="Segoe UI Emoji"/>
+        </w:rPr>
+        <w:t>✅</w:t>
+      </w:r>
+      <w:r>
+        <w:t xml:space="preserve"> Team invitations work</w:t>
+      </w:r>
+    </w:p>
+    <w:p>
+      <w:pPr>
+        <w:numPr>
+          <w:ilvl w:val="0"/>
+          <w:numId w:val="63"/>
+        </w:numPr>
+      </w:pPr>
+      <w:r>
+        <w:rPr>
+          <w:rFonts w:ascii="Segoe UI Emoji" w:hAnsi="Segoe UI Emoji" w:cs="Segoe UI Emoji"/>
+        </w:rPr>
+        <w:t>✅</w:t>
+      </w:r>
+      <w:r>
+        <w:t xml:space="preserve"> Fraud reporting and blacklist functional</w:t>
+      </w:r>
+    </w:p>
+    <w:p>
+      <w:pPr>
+        <w:rPr>
+          <w:b/>
+          <w:bCs/>
+        </w:rPr>
+      </w:pPr>
+      <w:r>
+        <w:rPr>
+          <w:b/>
+          <w:bCs/>
+        </w:rPr>
+        <w:t>User Experience:</w:t>
+      </w:r>
+    </w:p>
+    <w:p>
+      <w:pPr>
+        <w:numPr>
+          <w:ilvl w:val="0"/>
+          <w:numId w:val="64"/>
+        </w:numPr>
+      </w:pPr>
+      <w:r>
+        <w:rPr>
+          <w:rFonts w:ascii="Segoe UI Emoji" w:hAnsi="Segoe UI Emoji" w:cs="Segoe UI Emoji"/>
+        </w:rPr>
+        <w:t>✅</w:t>
+      </w:r>
+      <w:r>
+        <w:t xml:space="preserve"> Beautiful on mobile phones</w:t>
+      </w:r>
+    </w:p>
+    <w:p>
+      <w:pPr>
+        <w:numPr>
+          <w:ilvl w:val="0"/>
+          <w:numId w:val="64"/>
+        </w:numPr>
+      </w:pPr>
+      <w:r>
+        <w:rPr>
+          <w:rFonts w:ascii="Segoe UI Emoji" w:hAnsi="Segoe UI Emoji" w:cs="Segoe UI Emoji"/>
+        </w:rPr>
+        <w:t>✅</w:t>
+      </w:r>
+      <w:r>
+        <w:t xml:space="preserve"> Fast and responsive</w:t>
+      </w:r>
+    </w:p>
+    <w:p>
+      <w:pPr>
+        <w:numPr>
+          <w:ilvl w:val="0"/>
+          <w:numId w:val="64"/>
+        </w:numPr>
+      </w:pPr>
+      <w:r>
+        <w:rPr>
+          <w:rFonts w:ascii="Segoe UI Emoji" w:hAnsi="Segoe UI Emoji" w:cs="Segoe UI Emoji"/>
+        </w:rPr>
+        <w:t>✅</w:t>
+      </w:r>
+      <w:r>
+        <w:t xml:space="preserve"> No confusing elements</w:t>
+      </w:r>
+    </w:p>
+    <w:p>
+      <w:pPr>
+        <w:numPr>
+          <w:ilvl w:val="0"/>
+          <w:numId w:val="64"/>
+        </w:numPr>
+      </w:pPr>
+      <w:r>
+        <w:rPr>
+          <w:rFonts w:ascii="Segoe UI Emoji" w:hAnsi="Segoe UI Emoji" w:cs="Segoe UI Emoji"/>
+        </w:rPr>
+        <w:t>✅</w:t>
+      </w:r>
+      <w:r>
+        <w:t xml:space="preserve"> Clear error messages</w:t>
+      </w:r>
+    </w:p>
+    <w:p>
+      <w:pPr>
+        <w:numPr>
+          <w:ilvl w:val="0"/>
+          <w:numId w:val="64"/>
+        </w:numPr>
+      </w:pPr>
+      <w:r>
+        <w:rPr>
+          <w:rFonts w:ascii="Segoe UI Emoji" w:hAnsi="Segoe UI Emoji" w:cs="Segoe UI Emoji"/>
+        </w:rPr>
+        <w:t>✅</w:t>
+      </w:r>
+      <w:r>
+        <w:t xml:space="preserve"> Smooth animations</w:t>
+      </w:r>
+    </w:p>
+    <w:p>
+      <w:pPr>
+        <w:numPr>
+          <w:ilvl w:val="0"/>
+          <w:numId w:val="64"/>
+        </w:numPr>
+      </w:pPr>
+      <w:r>
+        <w:rPr>
+          <w:rFonts w:ascii="Segoe UI Emoji" w:hAnsi="Segoe UI Emoji" w:cs="Segoe UI Emoji"/>
+        </w:rPr>
+        <w:t>✅</w:t>
+      </w:r>
+      <w:r>
+        <w:t xml:space="preserve"> Works offline seamlessly</w:t>
+      </w:r>
+    </w:p>
+    <w:p>
+      <w:pPr>
+        <w:rPr>
+          <w:b/>
+          <w:bCs/>
+        </w:rPr>
+      </w:pPr>
+      <w:r>
+        <w:rPr>
+          <w:b/>
+          <w:bCs/>
+        </w:rPr>
+        <w:t>Technical:</w:t>
+      </w:r>
+    </w:p>
+    <w:p>
+      <w:pPr>
+        <w:numPr>
+          <w:ilvl w:val="0"/>
+          <w:numId w:val="65"/>
+        </w:numPr>
+      </w:pPr>
+      <w:r>
+        <w:rPr>
+          <w:rFonts w:ascii="Segoe UI Emoji" w:hAnsi="Segoe UI Emoji" w:cs="Segoe UI Emoji"/>
+        </w:rPr>
+        <w:t>✅</w:t>
+      </w:r>
+      <w:r>
+        <w:t xml:space="preserve"> All tests passing</w:t>
+      </w:r>
+    </w:p>
+    <w:p>
+      <w:pPr>
+        <w:numPr>
+          <w:ilvl w:val="0"/>
+          <w:numId w:val="65"/>
+        </w:numPr>
+      </w:pPr>
+      <w:r>
+        <w:rPr>
+          <w:rFonts w:ascii="Segoe UI Emoji" w:hAnsi="Segoe UI Emoji" w:cs="Segoe UI Emoji"/>
+        </w:rPr>
+        <w:t>✅</w:t>
+      </w:r>
+      <w:r>
+        <w:t xml:space="preserve"> No console errors</w:t>
+      </w:r>
+    </w:p>
+    <w:p>
+      <w:pPr>
+        <w:numPr>
+          <w:ilvl w:val="0"/>
+          <w:numId w:val="65"/>
+        </w:numPr>
+      </w:pPr>
+      <w:r>
+        <w:rPr>
+          <w:rFonts w:ascii="Segoe UI Emoji" w:hAnsi="Segoe UI Emoji" w:cs="Segoe UI Emoji"/>
+        </w:rPr>
+        <w:t>✅</w:t>
+      </w:r>
+      <w:r>
+        <w:t xml:space="preserve"> PWA installable</w:t>
+      </w:r>
+    </w:p>
+    <w:p>
+      <w:pPr>
+        <w:numPr>
+          <w:ilvl w:val="0"/>
+          <w:numId w:val="65"/>
+        </w:numPr>
+      </w:pPr>
+      <w:r>
+        <w:rPr>
+          <w:rFonts w:ascii="Segoe UI Emoji" w:hAnsi="Segoe UI Emoji" w:cs="Segoe UI Emoji"/>
+        </w:rPr>
+        <w:t>✅</w:t>
+      </w:r>
+      <w:r>
+        <w:t xml:space="preserve"> Service worker caching correctly</w:t>
+      </w:r>
+    </w:p>
+    <w:p>
+      <w:pPr>
+        <w:numPr>
+          <w:ilvl w:val="0"/>
+          <w:numId w:val="65"/>
+        </w:numPr>
+      </w:pPr>
+      <w:r>
+        <w:rPr>
+          <w:rFonts w:ascii="Segoe UI Emoji" w:hAnsi="Segoe UI Emoji" w:cs="Segoe UI Emoji"/>
+        </w:rPr>
+        <w:t>✅</w:t>
+      </w:r>
+      <w:r>
+        <w:t xml:space="preserve"> Database optimized</w:t>
+      </w:r>
+    </w:p>
+    <w:p>
+      <w:pPr>
+        <w:numPr>
+          <w:ilvl w:val="0"/>
+          <w:numId w:val="65"/>
+        </w:numPr>
+      </w:pPr>
+      <w:r>
+        <w:rPr>
+          <w:rFonts w:ascii="Segoe UI Emoji" w:hAnsi="Segoe UI Emoji" w:cs="Segoe UI Emoji"/>
+        </w:rPr>
+        <w:t>✅</w:t>
+      </w:r>
+      <w:r>
         <w:t xml:space="preserve"> Security best practices followed</w:t>
       </w:r>
     </w:p>
@@ -7097,6 +7483,7 @@
         <w:rPr>
           <w:rFonts w:ascii="Segoe UI Emoji" w:hAnsi="Segoe UI Emoji" w:cs="Segoe UI Emoji"/>
         </w:rPr>
+        <w:lastRenderedPageBreak/>
         <w:t>✅</w:t>
       </w:r>
       <w:r>

</xml_diff>

<commit_message>
Commit local changes before merge
</commit_message>
<xml_diff>
--- a/planning/FLOATLY PLANNING.docx
+++ b/planning/FLOATLY PLANNING.docx
@@ -1282,7 +1282,13 @@
     </w:p>
     <w:p>
       <w:r>
-        <w:t>New users can create accounts with their email. They must verify their email before using the app. After verification, they create their first kiosk.</w:t>
+        <w:t>New users can create accounts with their email</w:t>
+      </w:r>
+      <w:r>
+        <w:t xml:space="preserve"> or google</w:t>
+      </w:r>
+      <w:r>
+        <w:t>. They must verify their email before using the app. After verification, they create their first kiosk.</w:t>
       </w:r>
     </w:p>
     <w:p>
@@ -1329,6 +1335,12 @@
       </w:pPr>
       <w:r>
         <w:t>Sees a simple form asking for email and password</w:t>
+      </w:r>
+      <w:r>
+        <w:t xml:space="preserve"> or </w:t>
+      </w:r>
+      <w:r>
+        <w:t>or google</w:t>
       </w:r>
     </w:p>
     <w:p>
@@ -1501,6 +1513,15 @@
       <w:r>
         <w:t>User enters email and password</w:t>
       </w:r>
+      <w:r>
+        <w:t xml:space="preserve"> or </w:t>
+      </w:r>
+      <w:r>
+        <w:t>or google</w:t>
+      </w:r>
+      <w:r>
+        <w:t xml:space="preserve"> </w:t>
+      </w:r>
     </w:p>
     <w:p>
       <w:pPr>
@@ -1569,7 +1590,13 @@
         </w:numPr>
       </w:pPr>
       <w:r>
-        <w:t>Buttons must be full-width and obvious</w:t>
+        <w:t xml:space="preserve">Buttons must </w:t>
+      </w:r>
+      <w:r>
+        <w:t xml:space="preserve"> be easily reachable </w:t>
+      </w:r>
+      <w:r>
+        <w:t>and obvious</w:t>
       </w:r>
     </w:p>
     <w:p>
@@ -1593,6 +1620,9 @@
       <w:r>
         <w:t>Show clear error messages if something is wrong</w:t>
       </w:r>
+      <w:r>
+        <w:t xml:space="preserve"> in an innovative way</w:t>
+      </w:r>
     </w:p>
     <w:p>
       <w:pPr>
@@ -1602,7 +1632,13 @@
         </w:numPr>
       </w:pPr>
       <w:r>
+        <w:t xml:space="preserve">Unique innovative </w:t>
+      </w:r>
+      <w:r>
         <w:t>Loading states when sending emails or processing</w:t>
+      </w:r>
+      <w:r>
+        <w:t xml:space="preserve"> anything</w:t>
       </w:r>
     </w:p>
     <w:p>
@@ -1639,7 +1675,19 @@
     </w:p>
     <w:p>
       <w:r>
-        <w:t>- User provides email, password, and optional phone number</w:t>
+        <w:t xml:space="preserve">- User provides email, password, </w:t>
+      </w:r>
+      <w:r>
+        <w:t>or google</w:t>
+      </w:r>
+      <w:r>
+        <w:t xml:space="preserve"> </w:t>
+      </w:r>
+      <w:r>
+        <w:t xml:space="preserve"> </w:t>
+      </w:r>
+      <w:r>
+        <w:t>and optional phone number</w:t>
       </w:r>
     </w:p>
     <w:p>
@@ -1682,6 +1730,12 @@
       <w:r>
         <w:t>- Standard email and password login</w:t>
       </w:r>
+      <w:r>
+        <w:t xml:space="preserve"> </w:t>
+      </w:r>
+      <w:r>
+        <w:t>or google</w:t>
+      </w:r>
     </w:p>
     <w:p>
       <w:r>
@@ -1701,70 +1755,55 @@
     </w:p>
     <w:p>
       <w:r>
-        <w:t>Use TailwindCSS to make everything look great on phones:</w:t>
-      </w:r>
-    </w:p>
-    <w:p>
-      <w:r>
-        <w:t>- Large, tappable buttons and input fields</w:t>
-      </w:r>
-    </w:p>
-    <w:p>
-      <w:r>
-        <w:t>- Clear spacing between elements</w:t>
-      </w:r>
-    </w:p>
-    <w:p>
-      <w:r>
-        <w:t>- Full-width forms on mobile</w:t>
-      </w:r>
-    </w:p>
-    <w:p>
-      <w:r>
-        <w:t>- Bottom navigation bar (only visible after login) with icons for: Home, Add Transaction, History, Profile</w:t>
-      </w:r>
-    </w:p>
-    <w:p>
-      <w:r>
-        <w:t>- Proper mobile keyboard types for each input</w:t>
+        <w:t>Use TailwindCSS</w:t>
+      </w:r>
+      <w:r>
+        <w:t xml:space="preserve"> + any other greater cs sui framework</w:t>
+      </w:r>
+      <w:r>
+        <w:t xml:space="preserve"> to make everything look great on phones:</w:t>
+      </w:r>
+    </w:p>
+    <w:p>
+      <w:r>
+        <w:t>SECURITY:</w:t>
+      </w:r>
+    </w:p>
+    <w:p>
+      <w:r>
+        <w:t>- Email verification must be secure (use proper token system)</w:t>
+      </w:r>
+    </w:p>
+    <w:p>
+      <w:r>
+        <w:t>- Passwords must be encrypted</w:t>
+      </w:r>
+    </w:p>
+    <w:p>
+      <w:r>
+        <w:t>- Sessions must be secure</w:t>
+      </w:r>
+    </w:p>
+    <w:p>
+      <w:r>
+        <w:t>- Bots should not be allowed to login</w:t>
       </w:r>
     </w:p>
     <w:p/>
     <w:p>
       <w:r>
-        <w:t>SECURITY:</w:t>
+        <w:t>DELIVERABLES:</w:t>
+      </w:r>
+    </w:p>
+    <w:p>
+      <w:r>
+        <w:t>- All necessary views and forms</w:t>
       </w:r>
     </w:p>
     <w:p>
       <w:r>
         <w:lastRenderedPageBreak/>
-        <w:t>- Email verification must be secure (use proper token system)</w:t>
-      </w:r>
-    </w:p>
-    <w:p>
-      <w:r>
-        <w:t>- Passwords must be encrypted</w:t>
-      </w:r>
-    </w:p>
-    <w:p>
-      <w:r>
-        <w:t>- Sessions must be secure</w:t>
-      </w:r>
-    </w:p>
-    <w:p/>
-    <w:p>
-      <w:r>
-        <w:t>DELIVERABLES:</w:t>
-      </w:r>
-    </w:p>
-    <w:p>
-      <w:r>
-        <w:t>- All necessary views and forms</w:t>
-      </w:r>
-    </w:p>
-    <w:p>
-      <w:r>
-        <w:t>- Mobile-optimized templates using Tailwind</w:t>
+        <w:t>- Mobile-optimized templates</w:t>
       </w:r>
     </w:p>
     <w:p>
@@ -1957,85 +1996,85 @@
           <w:b/>
           <w:bCs/>
         </w:rPr>
+        <w:t>Balance Section (Two Big Cards):</w:t>
+      </w:r>
+    </w:p>
+    <w:p>
+      <w:pPr>
+        <w:numPr>
+          <w:ilvl w:val="0"/>
+          <w:numId w:val="19"/>
+        </w:numPr>
+      </w:pPr>
+      <w:r>
+        <w:rPr>
+          <w:b/>
+          <w:bCs/>
+        </w:rPr>
+        <w:t>Cash Card</w:t>
+      </w:r>
+      <w:r>
+        <w:t xml:space="preserve"> (Green): Shows how much physical money they should have</w:t>
+      </w:r>
+    </w:p>
+    <w:p>
+      <w:pPr>
+        <w:numPr>
+          <w:ilvl w:val="0"/>
+          <w:numId w:val="19"/>
+        </w:numPr>
+      </w:pPr>
+      <w:r>
+        <w:rPr>
+          <w:b/>
+          <w:bCs/>
+        </w:rPr>
+        <w:t>Float Card</w:t>
+      </w:r>
+      <w:r>
+        <w:t xml:space="preserve"> (Blue): Shows how much digital money they have</w:t>
+      </w:r>
+    </w:p>
+    <w:p>
+      <w:r>
+        <w:rPr>
+          <w:b/>
+          <w:bCs/>
+        </w:rPr>
+        <w:t>Quick Stats (Three Small Cards):</w:t>
+      </w:r>
+    </w:p>
+    <w:p>
+      <w:pPr>
+        <w:numPr>
+          <w:ilvl w:val="0"/>
+          <w:numId w:val="20"/>
+        </w:numPr>
+      </w:pPr>
+      <w:r>
+        <w:t>Today's total profit earned</w:t>
+      </w:r>
+    </w:p>
+    <w:p>
+      <w:pPr>
+        <w:numPr>
+          <w:ilvl w:val="0"/>
+          <w:numId w:val="20"/>
+        </w:numPr>
+      </w:pPr>
+      <w:r>
+        <w:t>Number of transactions today</w:t>
+      </w:r>
+    </w:p>
+    <w:p>
+      <w:pPr>
+        <w:numPr>
+          <w:ilvl w:val="0"/>
+          <w:numId w:val="20"/>
+        </w:numPr>
+      </w:pPr>
+      <w:r>
         <w:lastRenderedPageBreak/>
-        <w:t>Balance Section (Two Big Cards):</w:t>
-      </w:r>
-    </w:p>
-    <w:p>
-      <w:pPr>
-        <w:numPr>
-          <w:ilvl w:val="0"/>
-          <w:numId w:val="19"/>
-        </w:numPr>
-      </w:pPr>
-      <w:r>
-        <w:rPr>
-          <w:b/>
-          <w:bCs/>
-        </w:rPr>
-        <w:t>Cash Card</w:t>
-      </w:r>
-      <w:r>
-        <w:t xml:space="preserve"> (Green): Shows how much physical money they should have</w:t>
-      </w:r>
-    </w:p>
-    <w:p>
-      <w:pPr>
-        <w:numPr>
-          <w:ilvl w:val="0"/>
-          <w:numId w:val="19"/>
-        </w:numPr>
-      </w:pPr>
-      <w:r>
-        <w:rPr>
-          <w:b/>
-          <w:bCs/>
-        </w:rPr>
-        <w:t>Float Card</w:t>
-      </w:r>
-      <w:r>
-        <w:t xml:space="preserve"> (Blue): Shows how much digital money they have</w:t>
-      </w:r>
-    </w:p>
-    <w:p>
-      <w:r>
-        <w:rPr>
-          <w:b/>
-          <w:bCs/>
-        </w:rPr>
-        <w:t>Quick Stats (Three Small Cards):</w:t>
-      </w:r>
-    </w:p>
-    <w:p>
-      <w:pPr>
-        <w:numPr>
-          <w:ilvl w:val="0"/>
-          <w:numId w:val="20"/>
-        </w:numPr>
-      </w:pPr>
-      <w:r>
-        <w:t>Today's total profit earned</w:t>
-      </w:r>
-    </w:p>
-    <w:p>
-      <w:pPr>
-        <w:numPr>
-          <w:ilvl w:val="0"/>
-          <w:numId w:val="20"/>
-        </w:numPr>
-      </w:pPr>
-      <w:r>
-        <w:t>Number of transactions today</w:t>
-      </w:r>
-    </w:p>
-    <w:p>
-      <w:pPr>
-        <w:numPr>
-          <w:ilvl w:val="0"/>
-          <w:numId w:val="20"/>
-        </w:numPr>
-      </w:pPr>
-      <w:r>
         <w:t>Number of unread alerts</w:t>
       </w:r>
     </w:p>
@@ -2266,101 +2305,101 @@
     </w:p>
     <w:p>
       <w:r>
+        <w:t>Create the main dashboard that shows the financial status of a kiosk.</w:t>
+      </w:r>
+    </w:p>
+    <w:p/>
+    <w:p>
+      <w:r>
+        <w:t>WHAT TO DISPLAY:</w:t>
+      </w:r>
+    </w:p>
+    <w:p>
+      <w:r>
+        <w:t>- Top bar with kiosk name, switcher dropdown, and notification bell</w:t>
+      </w:r>
+    </w:p>
+    <w:p>
+      <w:r>
+        <w:t>- Two prominent balance cards showing current cash and float amounts</w:t>
+      </w:r>
+    </w:p>
+    <w:p>
+      <w:r>
+        <w:t>- Three smaller stat cards showing today's profit, transaction count, and alert count</w:t>
+      </w:r>
+    </w:p>
+    <w:p>
+      <w:r>
         <w:lastRenderedPageBreak/>
-        <w:t>Create the main dashboard that shows the financial status of a kiosk.</w:t>
+        <w:t>- List of recent transactions (last 5) with amount, type, time, and profit</w:t>
+      </w:r>
+    </w:p>
+    <w:p>
+      <w:r>
+        <w:t>- Floating "Add" button for quick access</w:t>
       </w:r>
     </w:p>
     <w:p/>
     <w:p>
       <w:r>
-        <w:t>WHAT TO DISPLAY:</w:t>
-      </w:r>
-    </w:p>
-    <w:p>
-      <w:r>
-        <w:t>- Top bar with kiosk name, switcher dropdown, and notification bell</w:t>
-      </w:r>
-    </w:p>
-    <w:p>
-      <w:r>
-        <w:t>- Two prominent balance cards showing current cash and float amounts</w:t>
-      </w:r>
-    </w:p>
-    <w:p>
-      <w:r>
-        <w:t>- Three smaller stat cards showing today's profit, transaction count, and alert count</w:t>
-      </w:r>
-    </w:p>
-    <w:p>
-      <w:r>
-        <w:t>- List of recent transactions (last 5) with amount, type, time, and profit</w:t>
-      </w:r>
-    </w:p>
-    <w:p>
-      <w:r>
-        <w:t>- Floating "Add" button for quick access</w:t>
+        <w:t>CALCULATIONS NEEDED:</w:t>
+      </w:r>
+    </w:p>
+    <w:p>
+      <w:r>
+        <w:t>The system must calculate in real-time:</w:t>
+      </w:r>
+    </w:p>
+    <w:p>
+      <w:r>
+        <w:t>- How much cash should physically be in the drawer right now</w:t>
+      </w:r>
+    </w:p>
+    <w:p>
+      <w:r>
+        <w:t>- How much digital float is available right now</w:t>
+      </w:r>
+    </w:p>
+    <w:p>
+      <w:r>
+        <w:t>- Total profit earned today</w:t>
+      </w:r>
+    </w:p>
+    <w:p>
+      <w:r>
+        <w:t>- Count of today's transactions</w:t>
       </w:r>
     </w:p>
     <w:p/>
     <w:p>
       <w:r>
-        <w:t>CALCULATIONS NEEDED:</w:t>
-      </w:r>
-    </w:p>
-    <w:p>
-      <w:r>
-        <w:t>The system must calculate in real-time:</w:t>
-      </w:r>
-    </w:p>
-    <w:p>
-      <w:r>
-        <w:t>- How much cash should physically be in the drawer right now</w:t>
-      </w:r>
-    </w:p>
-    <w:p>
-      <w:r>
-        <w:t>- How much digital float is available right now</w:t>
-      </w:r>
-    </w:p>
-    <w:p>
-      <w:r>
-        <w:t>- Total profit earned today</w:t>
-      </w:r>
-    </w:p>
-    <w:p>
-      <w:r>
-        <w:t>- Count of today's transactions</w:t>
+        <w:t>INTERACTIVITY:</w:t>
+      </w:r>
+    </w:p>
+    <w:p>
+      <w:r>
+        <w:t>- Kiosk dropdown menu opens/closes smoothly (use AlpineJS)</w:t>
+      </w:r>
+    </w:p>
+    <w:p>
+      <w:r>
+        <w:t>- Switching kiosks updates everything without page refresh (use HTMX)</w:t>
+      </w:r>
+    </w:p>
+    <w:p>
+      <w:r>
+        <w:t>- Clicking notification bell goes to notification center</w:t>
+      </w:r>
+    </w:p>
+    <w:p>
+      <w:r>
+        <w:t>- Everything is tappable and responsive</w:t>
       </w:r>
     </w:p>
     <w:p/>
     <w:p>
       <w:r>
-        <w:t>INTERACTIVITY:</w:t>
-      </w:r>
-    </w:p>
-    <w:p>
-      <w:r>
-        <w:t>- Kiosk dropdown menu opens/closes smoothly (use AlpineJS)</w:t>
-      </w:r>
-    </w:p>
-    <w:p>
-      <w:r>
-        <w:t>- Switching kiosks updates everything without page refresh (use HTMX)</w:t>
-      </w:r>
-    </w:p>
-    <w:p>
-      <w:r>
-        <w:t>- Clicking notification bell goes to notification center</w:t>
-      </w:r>
-    </w:p>
-    <w:p>
-      <w:r>
-        <w:t>- Everything is tappable and responsive</w:t>
-      </w:r>
-    </w:p>
-    <w:p/>
-    <w:p>
-      <w:r>
         <w:t>MOBILE DESIGN:</w:t>
       </w:r>
     </w:p>
@@ -2381,7 +2420,6 @@
     </w:p>
     <w:p>
       <w:r>
-        <w:lastRenderedPageBreak/>
         <w:t>- Large, clear numbers for balances</w:t>
       </w:r>
     </w:p>
@@ -2587,7 +2625,6 @@
         </w:numPr>
       </w:pPr>
       <w:r>
-        <w:lastRenderedPageBreak/>
         <w:t>Sees a form with:</w:t>
       </w:r>
     </w:p>
@@ -2654,6 +2691,7 @@
         </w:numPr>
       </w:pPr>
       <w:r>
+        <w:lastRenderedPageBreak/>
         <w:t>Notes (optional)</w:t>
       </w:r>
     </w:p>
@@ -2878,17 +2916,72 @@
           <w:b/>
           <w:bCs/>
         </w:rPr>
+        <w:t>Method 3: Photo Upload</w:t>
+      </w:r>
+    </w:p>
+    <w:p>
+      <w:r>
+        <w:rPr>
+          <w:b/>
+          <w:bCs/>
+        </w:rPr>
+        <w:t>The Flow:</w:t>
+      </w:r>
+    </w:p>
+    <w:p>
+      <w:pPr>
+        <w:numPr>
+          <w:ilvl w:val="0"/>
+          <w:numId w:val="29"/>
+        </w:numPr>
+      </w:pPr>
+      <w:r>
+        <w:t>User clicks camera icon</w:t>
+      </w:r>
+    </w:p>
+    <w:p>
+      <w:pPr>
+        <w:numPr>
+          <w:ilvl w:val="0"/>
+          <w:numId w:val="29"/>
+        </w:numPr>
+      </w:pPr>
+      <w:r>
+        <w:t>Takes photo of paper receipt or screenshot</w:t>
+      </w:r>
+    </w:p>
+    <w:p>
+      <w:pPr>
+        <w:numPr>
+          <w:ilvl w:val="0"/>
+          <w:numId w:val="29"/>
+        </w:numPr>
+      </w:pPr>
+      <w:r>
+        <w:t>App processes the image using AI</w:t>
+      </w:r>
+    </w:p>
+    <w:p>
+      <w:pPr>
+        <w:numPr>
+          <w:ilvl w:val="0"/>
+          <w:numId w:val="29"/>
+        </w:numPr>
+      </w:pPr>
+      <w:r>
+        <w:t>Form pre-fills with extracted information</w:t>
+      </w:r>
+    </w:p>
+    <w:p>
+      <w:pPr>
+        <w:numPr>
+          <w:ilvl w:val="0"/>
+          <w:numId w:val="29"/>
+        </w:numPr>
+      </w:pPr>
+      <w:r>
         <w:lastRenderedPageBreak/>
-        <w:t>Method 3: Photo Upload</w:t>
-      </w:r>
-    </w:p>
-    <w:p>
-      <w:r>
-        <w:rPr>
-          <w:b/>
-          <w:bCs/>
-        </w:rPr>
-        <w:t>The Flow:</w:t>
+        <w:t>User reviews and corrects if needed</w:t>
       </w:r>
     </w:p>
     <w:p>
@@ -2899,61 +2992,6 @@
         </w:numPr>
       </w:pPr>
       <w:r>
-        <w:t>User clicks camera icon</w:t>
-      </w:r>
-    </w:p>
-    <w:p>
-      <w:pPr>
-        <w:numPr>
-          <w:ilvl w:val="0"/>
-          <w:numId w:val="29"/>
-        </w:numPr>
-      </w:pPr>
-      <w:r>
-        <w:t>Takes photo of paper receipt or screenshot</w:t>
-      </w:r>
-    </w:p>
-    <w:p>
-      <w:pPr>
-        <w:numPr>
-          <w:ilvl w:val="0"/>
-          <w:numId w:val="29"/>
-        </w:numPr>
-      </w:pPr>
-      <w:r>
-        <w:t>App processes the image using AI</w:t>
-      </w:r>
-    </w:p>
-    <w:p>
-      <w:pPr>
-        <w:numPr>
-          <w:ilvl w:val="0"/>
-          <w:numId w:val="29"/>
-        </w:numPr>
-      </w:pPr>
-      <w:r>
-        <w:t>Form pre-fills with extracted information</w:t>
-      </w:r>
-    </w:p>
-    <w:p>
-      <w:pPr>
-        <w:numPr>
-          <w:ilvl w:val="0"/>
-          <w:numId w:val="29"/>
-        </w:numPr>
-      </w:pPr>
-      <w:r>
-        <w:t>User reviews and corrects if needed</w:t>
-      </w:r>
-    </w:p>
-    <w:p>
-      <w:pPr>
-        <w:numPr>
-          <w:ilvl w:val="0"/>
-          <w:numId w:val="29"/>
-        </w:numPr>
-      </w:pPr>
-      <w:r>
         <w:t>Clicks "Save"</w:t>
       </w:r>
     </w:p>
@@ -3090,174 +3128,174 @@
     </w:p>
     <w:p>
       <w:r>
+        <w:t>- Optional fields: customer phone, notes</w:t>
+      </w:r>
+    </w:p>
+    <w:p>
+      <w:r>
+        <w:t>- Clear "Save" button</w:t>
+      </w:r>
+    </w:p>
+    <w:p/>
+    <w:p>
+      <w:r>
+        <w:t>AUTOMATIC PROFIT CALCULATION:</w:t>
+      </w:r>
+    </w:p>
+    <w:p>
+      <w:r>
+        <w:t>When user types amount and selects network:</w:t>
+      </w:r>
+    </w:p>
+    <w:p>
+      <w:r>
+        <w:t>- Use HTMX to instantly calculate profit without page reload</w:t>
+      </w:r>
+    </w:p>
+    <w:p>
+      <w:r>
         <w:lastRenderedPageBreak/>
-        <w:t>- Optional fields: customer phone, notes</w:t>
-      </w:r>
-    </w:p>
-    <w:p>
-      <w:r>
-        <w:t>- Clear "Save" button</w:t>
+        <w:t>- Look up the correct commission from the rate rules</w:t>
+      </w:r>
+    </w:p>
+    <w:p>
+      <w:r>
+        <w:t>- Display the profit immediately</w:t>
+      </w:r>
+    </w:p>
+    <w:p>
+      <w:r>
+        <w:t>- If no rule matches, show a warning and let user enter manually</w:t>
       </w:r>
     </w:p>
     <w:p/>
     <w:p>
       <w:r>
-        <w:t>AUTOMATIC PROFIT CALCULATION:</w:t>
-      </w:r>
-    </w:p>
-    <w:p>
-      <w:r>
-        <w:t>When user types amount and selects network:</w:t>
-      </w:r>
-    </w:p>
-    <w:p>
-      <w:r>
-        <w:t>- Use HTMX to instantly calculate profit without page reload</w:t>
-      </w:r>
-    </w:p>
-    <w:p>
-      <w:r>
-        <w:t>- Look up the correct commission from the rate rules</w:t>
-      </w:r>
-    </w:p>
-    <w:p>
-      <w:r>
-        <w:t>- Display the profit immediately</w:t>
-      </w:r>
-    </w:p>
-    <w:p>
-      <w:r>
-        <w:t>- If no rule matches, show a warning and let user enter manually</w:t>
+        <w:t>METHOD 2 - SMS SHARING:</w:t>
+      </w:r>
+    </w:p>
+    <w:p>
+      <w:r>
+        <w:t>- Enable the app to receive shared text (Android Share Target API for PWA)</w:t>
+      </w:r>
+    </w:p>
+    <w:p>
+      <w:r>
+        <w:t>- When SMS is shared, extract key information using patterns or AI</w:t>
+      </w:r>
+    </w:p>
+    <w:p>
+      <w:r>
+        <w:t>- Pre-fill the form with extracted data</w:t>
+      </w:r>
+    </w:p>
+    <w:p>
+      <w:r>
+        <w:t>- Store the original SMS text in case user needs to reference it later</w:t>
+      </w:r>
+    </w:p>
+    <w:p>
+      <w:r>
+        <w:t>- Let user confirm and save</w:t>
       </w:r>
     </w:p>
     <w:p/>
     <w:p>
       <w:r>
-        <w:t>METHOD 2 - SMS SHARING:</w:t>
-      </w:r>
-    </w:p>
-    <w:p>
-      <w:r>
-        <w:t>- Enable the app to receive shared text (Android Share Target API for PWA)</w:t>
-      </w:r>
-    </w:p>
-    <w:p>
-      <w:r>
-        <w:t>- When SMS is shared, extract key information using patterns or AI</w:t>
-      </w:r>
-    </w:p>
-    <w:p>
-      <w:r>
-        <w:t>- Pre-fill the form with extracted data</w:t>
-      </w:r>
-    </w:p>
-    <w:p>
-      <w:r>
-        <w:t>- Store the original SMS text in case user needs to reference it later</w:t>
-      </w:r>
-    </w:p>
-    <w:p>
-      <w:r>
-        <w:t>- Let user confirm and save</w:t>
+        <w:t>METHOD 3 - PHOTO UPLOAD:</w:t>
+      </w:r>
+    </w:p>
+    <w:p>
+      <w:r>
+        <w:t>- Camera button on the form</w:t>
+      </w:r>
+    </w:p>
+    <w:p>
+      <w:r>
+        <w:t>- When photo is taken, send to AI (use Gemini Flash API)</w:t>
+      </w:r>
+    </w:p>
+    <w:p>
+      <w:r>
+        <w:t>- AI extracts: amount, type, network, phone number, transaction ID</w:t>
+      </w:r>
+    </w:p>
+    <w:p>
+      <w:r>
+        <w:t>- Return the data and pre-fill form</w:t>
+      </w:r>
+    </w:p>
+    <w:p>
+      <w:r>
+        <w:t>- Store the image file</w:t>
+      </w:r>
+    </w:p>
+    <w:p>
+      <w:r>
+        <w:t>- Let user verify and save</w:t>
       </w:r>
     </w:p>
     <w:p/>
     <w:p>
       <w:r>
-        <w:t>METHOD 3 - PHOTO UPLOAD:</w:t>
-      </w:r>
-    </w:p>
-    <w:p>
-      <w:r>
-        <w:t>- Camera button on the form</w:t>
-      </w:r>
-    </w:p>
-    <w:p>
-      <w:r>
-        <w:t>- When photo is taken, send to AI (use Gemini Flash API)</w:t>
-      </w:r>
-    </w:p>
-    <w:p>
-      <w:r>
-        <w:t>- AI extracts: amount, type, network, phone number, transaction ID</w:t>
-      </w:r>
-    </w:p>
-    <w:p>
-      <w:r>
-        <w:t>- Return the data and pre-fill form</w:t>
-      </w:r>
-    </w:p>
-    <w:p>
-      <w:r>
-        <w:t>- Store the image file</w:t>
-      </w:r>
-    </w:p>
-    <w:p>
-      <w:r>
-        <w:t>- Let user verify and save</w:t>
+        <w:t>AFTER SAVING:</w:t>
+      </w:r>
+    </w:p>
+    <w:p>
+      <w:r>
+        <w:t>- Update kiosk balances immediately</w:t>
+      </w:r>
+    </w:p>
+    <w:p>
+      <w:r>
+        <w:t>- Show success message</w:t>
+      </w:r>
+    </w:p>
+    <w:p>
+      <w:r>
+        <w:t>- Return to dashboard</w:t>
+      </w:r>
+    </w:p>
+    <w:p>
+      <w:r>
+        <w:t>- The new transaction appears at top of recent list</w:t>
       </w:r>
     </w:p>
     <w:p/>
     <w:p>
       <w:r>
-        <w:t>AFTER SAVING:</w:t>
+        <w:t>OFFLINE SUPPORT:</w:t>
       </w:r>
     </w:p>
     <w:p>
       <w:r>
         <w:lastRenderedPageBreak/>
-        <w:t>- Update kiosk balances immediately</w:t>
-      </w:r>
-    </w:p>
-    <w:p>
-      <w:r>
-        <w:t>- Show success message</w:t>
-      </w:r>
-    </w:p>
-    <w:p>
-      <w:r>
-        <w:t>- Return to dashboard</w:t>
-      </w:r>
-    </w:p>
-    <w:p>
-      <w:r>
-        <w:t>- The new transaction appears at top of recent list</w:t>
+        <w:t>If there's no internet:</w:t>
+      </w:r>
+    </w:p>
+    <w:p>
+      <w:r>
+        <w:t>- Save transaction to phone's local storage</w:t>
+      </w:r>
+    </w:p>
+    <w:p>
+      <w:r>
+        <w:t>- Show "Saved Offline" message</w:t>
+      </w:r>
+    </w:p>
+    <w:p>
+      <w:r>
+        <w:t>- When internet returns, sync automatically to server</w:t>
+      </w:r>
+    </w:p>
+    <w:p>
+      <w:r>
+        <w:t>- This must be absolutely reliable (use proper offline storage, not just cache)</w:t>
       </w:r>
     </w:p>
     <w:p/>
     <w:p>
       <w:r>
-        <w:t>OFFLINE SUPPORT:</w:t>
-      </w:r>
-    </w:p>
-    <w:p>
-      <w:r>
-        <w:t>If there's no internet:</w:t>
-      </w:r>
-    </w:p>
-    <w:p>
-      <w:r>
-        <w:t>- Save transaction to phone's local storage</w:t>
-      </w:r>
-    </w:p>
-    <w:p>
-      <w:r>
-        <w:t>- Show "Saved Offline" message</w:t>
-      </w:r>
-    </w:p>
-    <w:p>
-      <w:r>
-        <w:t>- When internet returns, sync automatically to server</w:t>
-      </w:r>
-    </w:p>
-    <w:p>
-      <w:r>
-        <w:t>- This must be absolutely reliable (use proper offline storage, not just cache)</w:t>
-      </w:r>
-    </w:p>
-    <w:p/>
-    <w:p>
-      <w:r>
         <w:t>DELIVERABLES:</w:t>
       </w:r>
     </w:p>
@@ -3403,7 +3441,6 @@
     </w:p>
     <w:p>
       <w:r>
-        <w:lastRenderedPageBreak/>
         <w:pict w14:anchorId="0138070A">
           <v:rect id="_x0000_i1110" style="width:0;height:1.5pt" o:hralign="center" o:hrstd="t" o:hr="t" fillcolor="#a0a0a0" stroked="f"/>
         </w:pict>
@@ -3465,6 +3502,7 @@
           <w:b/>
           <w:bCs/>
         </w:rPr>
+        <w:lastRenderedPageBreak/>
         <w:t>1. Invitations:</w:t>
       </w:r>
     </w:p>
@@ -3529,7 +3567,13 @@
         </w:numPr>
       </w:pPr>
       <w:r>
-        <w:t>Message: "Warning: Number 677... reported for fake SMS"</w:t>
+        <w:t>Message: "Warning: Number 677... reported for fake SMS</w:t>
+      </w:r>
+      <w:r>
+        <w:t xml:space="preserve"> or samming or stealing, etc</w:t>
+      </w:r>
+      <w:r>
+        <w:t>"</w:t>
       </w:r>
     </w:p>
     <w:p>
@@ -3582,6 +3626,28 @@
         </w:numPr>
       </w:pPr>
       <w:r>
+        <w:t>Kiok details edit or deleted</w:t>
+      </w:r>
+    </w:p>
+    <w:p>
+      <w:pPr>
+        <w:numPr>
+          <w:ilvl w:val="0"/>
+          <w:numId w:val="34"/>
+        </w:numPr>
+      </w:pPr>
+      <w:r>
+        <w:t>Transations delete or edited</w:t>
+      </w:r>
+    </w:p>
+    <w:p>
+      <w:pPr>
+        <w:numPr>
+          <w:ilvl w:val="0"/>
+          <w:numId w:val="34"/>
+        </w:numPr>
+      </w:pPr>
+      <w:r>
         <w:t>New feature announcements</w:t>
       </w:r>
     </w:p>
@@ -3681,49 +3747,52 @@
           <w:b/>
           <w:bCs/>
         </w:rPr>
+        <w:t>Push Notifications:</w:t>
+      </w:r>
+    </w:p>
+    <w:p>
+      <w:pPr>
+        <w:numPr>
+          <w:ilvl w:val="0"/>
+          <w:numId w:val="36"/>
+        </w:numPr>
+      </w:pPr>
+      <w:r>
+        <w:t>Even when app is closed, user sees notification on phone</w:t>
+      </w:r>
+    </w:p>
+    <w:p>
+      <w:pPr>
+        <w:numPr>
+          <w:ilvl w:val="0"/>
+          <w:numId w:val="36"/>
+        </w:numPr>
+      </w:pPr>
+      <w:r>
+        <w:t>Clicking notification opens app to relevant page</w:t>
+      </w:r>
+    </w:p>
+    <w:p>
+      <w:pPr>
+        <w:numPr>
+          <w:ilvl w:val="0"/>
+          <w:numId w:val="36"/>
+        </w:numPr>
+      </w:pPr>
+      <w:r>
+        <w:t>User can enable/disable in settings</w:t>
+      </w:r>
+      <w:r>
+        <w:t xml:space="preserve"> but is enabled by default</w:t>
+      </w:r>
+    </w:p>
+    <w:p>
+      <w:r>
+        <w:rPr>
+          <w:b/>
+          <w:bCs/>
+        </w:rPr>
         <w:lastRenderedPageBreak/>
-        <w:t>Push Notifications:</w:t>
-      </w:r>
-    </w:p>
-    <w:p>
-      <w:pPr>
-        <w:numPr>
-          <w:ilvl w:val="0"/>
-          <w:numId w:val="36"/>
-        </w:numPr>
-      </w:pPr>
-      <w:r>
-        <w:t>Even when app is closed, user sees notification on phone</w:t>
-      </w:r>
-    </w:p>
-    <w:p>
-      <w:pPr>
-        <w:numPr>
-          <w:ilvl w:val="0"/>
-          <w:numId w:val="36"/>
-        </w:numPr>
-      </w:pPr>
-      <w:r>
-        <w:t>Clicking notification opens app to relevant page</w:t>
-      </w:r>
-    </w:p>
-    <w:p>
-      <w:pPr>
-        <w:numPr>
-          <w:ilvl w:val="0"/>
-          <w:numId w:val="36"/>
-        </w:numPr>
-      </w:pPr>
-      <w:r>
-        <w:t>User can enable/disable in settings</w:t>
-      </w:r>
-    </w:p>
-    <w:p>
-      <w:r>
-        <w:rPr>
-          <w:b/>
-          <w:bCs/>
-        </w:rPr>
         <w:t>Email Notifications:</w:t>
       </w:r>
     </w:p>
@@ -3762,17 +3831,6 @@
     </w:p>
     <w:p>
       <w:pPr>
-        <w:numPr>
-          <w:ilvl w:val="0"/>
-          <w:numId w:val="37"/>
-        </w:numPr>
-      </w:pPr>
-      <w:r>
-        <w:t>Option to unsubscribe from certain types</w:t>
-      </w:r>
-    </w:p>
-    <w:p>
-      <w:pPr>
         <w:rPr>
           <w:b/>
           <w:bCs/>
@@ -3824,7 +3882,10 @@
     </w:p>
     <w:p>
       <w:r>
-        <w:t>- Delete option</w:t>
+        <w:t xml:space="preserve">- </w:t>
+      </w:r>
+      <w:r>
+        <w:t>Mark as seen option</w:t>
       </w:r>
     </w:p>
     <w:p>
@@ -3832,6 +3893,16 @@
         <w:t>- "Mark all as read" button</w:t>
       </w:r>
     </w:p>
+    <w:p>
+      <w:r>
+        <w:t xml:space="preserve">- great filtering option </w:t>
+      </w:r>
+    </w:p>
+    <w:p>
+      <w:r>
+        <w:t>- Great pagination and auto load as user scrolls to last</w:t>
+      </w:r>
+    </w:p>
     <w:p/>
     <w:p>
       <w:r>
@@ -3860,133 +3931,141 @@
     </w:p>
     <w:p>
       <w:r>
+        <w:t>- Let user enable/disable in profile settings</w:t>
+      </w:r>
+      <w:r>
+        <w:t xml:space="preserve"> but is enabled by default</w:t>
+      </w:r>
+    </w:p>
+    <w:p/>
+    <w:p>
+      <w:r>
+        <w:t>EMAIL NOTIFICATIONS:</w:t>
+      </w:r>
+    </w:p>
+    <w:p>
+      <w:r>
         <w:lastRenderedPageBreak/>
-        <w:t>- Let user enable/disable in profile settings</w:t>
+        <w:t>- Send emails for important alerts</w:t>
+      </w:r>
+    </w:p>
+    <w:p>
+      <w:r>
+        <w:t>- Beautiful mobile-friendly email template</w:t>
+      </w:r>
+    </w:p>
+    <w:p>
+      <w:r>
+        <w:t>- Include direct link to app</w:t>
+      </w:r>
+    </w:p>
+    <w:p>
+      <w:r>
+        <w:t>- Track delivery status if possible</w:t>
       </w:r>
     </w:p>
     <w:p/>
     <w:p>
       <w:r>
-        <w:t>EMAIL NOTIFICATIONS:</w:t>
-      </w:r>
-    </w:p>
-    <w:p>
-      <w:r>
-        <w:t>- Send emails for important alerts</w:t>
-      </w:r>
-    </w:p>
-    <w:p>
-      <w:r>
-        <w:t>- Beautiful mobile-friendly email template</w:t>
-      </w:r>
-    </w:p>
-    <w:p>
-      <w:r>
-        <w:t>- Include direct link to app</w:t>
-      </w:r>
-    </w:p>
-    <w:p>
-      <w:r>
-        <w:t>- Unsubscribe option at bottom</w:t>
-      </w:r>
-    </w:p>
-    <w:p>
-      <w:r>
-        <w:t>- Track delivery status if possible</w:t>
+        <w:t>NOTIFICATION TRIGGERS:</w:t>
+      </w:r>
+    </w:p>
+    <w:p>
+      <w:r>
+        <w:t>Create notifications when:</w:t>
+      </w:r>
+    </w:p>
+    <w:p>
+      <w:r>
+        <w:t>- User is invited to a kiosk</w:t>
+      </w:r>
+    </w:p>
+    <w:p>
+      <w:r>
+        <w:t>- Someone reports fraud nearby (within 5km if location available)</w:t>
+      </w:r>
+    </w:p>
+    <w:p>
+      <w:r>
+        <w:t>- Daily summary at user-specified time</w:t>
+      </w:r>
+    </w:p>
+    <w:p>
+      <w:r>
+        <w:t>- User account has unusual activity</w:t>
+      </w:r>
+    </w:p>
+    <w:p>
+      <w:r>
+        <w:t>- Kiok edited or deleted</w:t>
+      </w:r>
+    </w:p>
+    <w:p>
+      <w:r>
+        <w:t>- Transaction edited or deleted or create in the account in which they own or are a member of but are not the one who did it</w:t>
+      </w:r>
+    </w:p>
+    <w:p>
+      <w:r>
+        <w:t>- New features are released</w:t>
       </w:r>
     </w:p>
     <w:p/>
     <w:p>
       <w:r>
-        <w:t>NOTIFICATION TRIGGERS:</w:t>
-      </w:r>
-    </w:p>
-    <w:p>
-      <w:r>
-        <w:t>Create notifications when:</w:t>
-      </w:r>
-    </w:p>
-    <w:p>
-      <w:r>
-        <w:t>- User is invited to a kiosk</w:t>
-      </w:r>
-    </w:p>
-    <w:p>
-      <w:r>
-        <w:t>- Someone reports fraud nearby (within 5km if location available)</w:t>
-      </w:r>
-    </w:p>
-    <w:p>
-      <w:r>
-        <w:t>- Daily summary at user-specified time</w:t>
-      </w:r>
-    </w:p>
-    <w:p>
-      <w:r>
-        <w:t>- User account has unusual activity</w:t>
-      </w:r>
-    </w:p>
-    <w:p>
-      <w:r>
-        <w:t>- New features are released</w:t>
+        <w:t>DELIVERY SYSTEM:</w:t>
+      </w:r>
+    </w:p>
+    <w:p>
+      <w:r>
+        <w:t>- Send in-app notification (always)</w:t>
+      </w:r>
+    </w:p>
+    <w:p>
+      <w:r>
+        <w:t>- For urgent ones: also send push AND email</w:t>
+      </w:r>
+    </w:p>
+    <w:p>
+      <w:r>
+        <w:t>- For regular ones: just in-app</w:t>
+      </w:r>
+    </w:p>
+    <w:p>
+      <w:r>
+        <w:t>- User can customize preferences</w:t>
       </w:r>
     </w:p>
     <w:p/>
     <w:p>
       <w:r>
-        <w:t>DELIVERY SYSTEM:</w:t>
-      </w:r>
-    </w:p>
-    <w:p>
-      <w:r>
-        <w:t>- Send in-app notification (always)</w:t>
-      </w:r>
-    </w:p>
-    <w:p>
-      <w:r>
-        <w:t>- For urgent ones: also send push AND email</w:t>
-      </w:r>
-    </w:p>
-    <w:p>
-      <w:r>
-        <w:t>- For regular ones: just in-app</w:t>
-      </w:r>
-    </w:p>
-    <w:p>
-      <w:r>
-        <w:t>- User can customize preferences</w:t>
+        <w:t>RELIABILITY:</w:t>
+      </w:r>
+    </w:p>
+    <w:p>
+      <w:r>
+        <w:t>- If email fails, log error but don't crash</w:t>
+      </w:r>
+    </w:p>
+    <w:p>
+      <w:r>
+        <w:t>- If push fails, notification still in app</w:t>
+      </w:r>
+    </w:p>
+    <w:p>
+      <w:r>
+        <w:t>- Queue system for bulk notifications</w:t>
+      </w:r>
+    </w:p>
+    <w:p>
+      <w:r>
+        <w:lastRenderedPageBreak/>
+        <w:t>- Retry failed deliveries</w:t>
       </w:r>
     </w:p>
     <w:p/>
     <w:p>
       <w:r>
-        <w:t>RELIABILITY:</w:t>
-      </w:r>
-    </w:p>
-    <w:p>
-      <w:r>
-        <w:t>- If email fails, log error but don't crash</w:t>
-      </w:r>
-    </w:p>
-    <w:p>
-      <w:r>
-        <w:t>- If push fails, notification still in app</w:t>
-      </w:r>
-    </w:p>
-    <w:p>
-      <w:r>
-        <w:lastRenderedPageBreak/>
-        <w:t>- Queue system for bulk notifications</w:t>
-      </w:r>
-    </w:p>
-    <w:p>
-      <w:r>
-        <w:t>- Retry failed deliveries</w:t>
-      </w:r>
-    </w:p>
-    <w:p/>
-    <w:p>
-      <w:r>
         <w:t>DELIVERABLES:</w:t>
       </w:r>
     </w:p>
@@ -4056,6 +4135,9 @@
       <w:r>
         <w:t>Receive browser push notification when app is closed</w:t>
       </w:r>
+      <w:r>
+        <w:t xml:space="preserve"> (we’ll use firebase)</w:t>
+      </w:r>
     </w:p>
     <w:p>
       <w:pPr>
@@ -4076,7 +4158,13 @@
         </w:numPr>
       </w:pPr>
       <w:r>
-        <w:t>Can read, mark as read, and delete notifications</w:t>
+        <w:t>Can read, mark as read</w:t>
+      </w:r>
+      <w:r>
+        <w:t xml:space="preserve"> </w:t>
+      </w:r>
+      <w:r>
+        <w:t>notifications</w:t>
       </w:r>
     </w:p>
     <w:p>
@@ -4197,16 +4285,16 @@
         </w:numPr>
       </w:pPr>
       <w:r>
+        <w:t>Kiosk details</w:t>
+      </w:r>
+    </w:p>
+    <w:p>
+      <w:r>
+        <w:rPr>
+          <w:b/>
+          <w:bCs/>
+        </w:rPr>
         <w:lastRenderedPageBreak/>
-        <w:t>Kiosk details</w:t>
-      </w:r>
-    </w:p>
-    <w:p>
-      <w:r>
-        <w:rPr>
-          <w:b/>
-          <w:bCs/>
-        </w:rPr>
         <w:t>2. Recording Transactions:</w:t>
       </w:r>
     </w:p>
@@ -4486,22 +4574,22 @@
         </w:numPr>
       </w:pPr>
       <w:r>
+        <w:t>Never crash or show errors</w:t>
+      </w:r>
+    </w:p>
+    <w:p>
+      <w:pPr>
+        <w:rPr>
+          <w:b/>
+          <w:bCs/>
+        </w:rPr>
+      </w:pPr>
+      <w:r>
+        <w:rPr>
+          <w:b/>
+          <w:bCs/>
+        </w:rPr>
         <w:lastRenderedPageBreak/>
-        <w:t>Never crash or show errors</w:t>
-      </w:r>
-    </w:p>
-    <w:p>
-      <w:pPr>
-        <w:rPr>
-          <w:b/>
-          <w:bCs/>
-        </w:rPr>
-      </w:pPr>
-      <w:r>
-        <w:rPr>
-          <w:b/>
-          <w:bCs/>
-        </w:rPr>
         <w:t>AI Prompt for Phase 7:</w:t>
       </w:r>
     </w:p>
@@ -4611,12 +4699,12 @@
     <w:p/>
     <w:p>
       <w:r>
+        <w:t>SERVICE WORKER REQUIREMENTS:</w:t>
+      </w:r>
+    </w:p>
+    <w:p>
+      <w:r>
         <w:lastRenderedPageBreak/>
-        <w:t>SERVICE WORKER REQUIREMENTS:</w:t>
-      </w:r>
-    </w:p>
-    <w:p>
-      <w:r>
         <w:t>- Cache all HTML pages, CSS, JavaScript files</w:t>
       </w:r>
     </w:p>
@@ -4730,22 +4818,22 @@
     </w:p>
     <w:p>
       <w:r>
+        <w:t>- Documentation of how it works</w:t>
+      </w:r>
+    </w:p>
+    <w:p>
+      <w:pPr>
+        <w:rPr>
+          <w:b/>
+          <w:bCs/>
+        </w:rPr>
+      </w:pPr>
+      <w:r>
+        <w:rPr>
+          <w:b/>
+          <w:bCs/>
+        </w:rPr>
         <w:lastRenderedPageBreak/>
-        <w:t>- Documentation of how it works</w:t>
-      </w:r>
-    </w:p>
-    <w:p>
-      <w:pPr>
-        <w:rPr>
-          <w:b/>
-          <w:bCs/>
-        </w:rPr>
-      </w:pPr>
-      <w:r>
-        <w:rPr>
-          <w:b/>
-          <w:bCs/>
-        </w:rPr>
         <w:t>Success Criteria:</w:t>
       </w:r>
     </w:p>
@@ -4944,7 +5032,7 @@
         </w:numPr>
       </w:pPr>
       <w:r>
-        <w:t>Enters email address</w:t>
+        <w:t>Send notification</w:t>
       </w:r>
     </w:p>
     <w:p>
@@ -4986,7 +5074,13 @@
         </w:numPr>
       </w:pPr>
       <w:r>
-        <w:t>If email exists in Floatly:</w:t>
+        <w:t xml:space="preserve">If </w:t>
+      </w:r>
+      <w:r>
+        <w:t xml:space="preserve">user </w:t>
+      </w:r>
+      <w:r>
+        <w:t>exists in Floatly:</w:t>
       </w:r>
     </w:p>
     <w:p>
@@ -5019,8 +5113,19 @@
         </w:numPr>
       </w:pPr>
       <w:r>
-        <w:lastRenderedPageBreak/>
-        <w:t>If email doesn't exist:</w:t>
+        <w:t xml:space="preserve">If </w:t>
+      </w:r>
+      <w:r>
+        <w:t>user</w:t>
+      </w:r>
+      <w:r>
+        <w:t xml:space="preserve"> doesn'</w:t>
+      </w:r>
+      <w:r>
+        <w:t>t</w:t>
+      </w:r>
+      <w:r>
+        <w:t xml:space="preserve"> exist:</w:t>
       </w:r>
     </w:p>
     <w:p>
@@ -5031,6 +5136,7 @@
         </w:numPr>
       </w:pPr>
       <w:r>
+        <w:lastRenderedPageBreak/>
         <w:t>Email sent with invitation link</w:t>
       </w:r>
     </w:p>
@@ -5073,7 +5179,13 @@
         </w:numPr>
       </w:pPr>
       <w:r>
-        <w:t>Receives notification "You've been invited to Akwa Shop"</w:t>
+        <w:t>Receives notification "You've been invited to Akwa Shop</w:t>
+      </w:r>
+      <w:r>
+        <w:t xml:space="preserve"> by … then after the button, a great elegant description of what floatly is</w:t>
+      </w:r>
+      <w:r>
+        <w:t>"</w:t>
       </w:r>
     </w:p>
     <w:p>
@@ -5198,6 +5310,9 @@
       </w:pPr>
       <w:r>
         <w:t>Agent encounters fake SMS or scammer</w:t>
+      </w:r>
+      <w:r>
+        <w:t xml:space="preserve"> or fake caller or dangerous warning </w:t>
       </w:r>
     </w:p>
     <w:p>
@@ -5307,6 +5422,12 @@
       <w:r>
         <w:t>All agents within 5km get push notification (if locations enabled)</w:t>
       </w:r>
+      <w:r>
+        <w:t xml:space="preserve"> else</w:t>
+      </w:r>
+      <w:r>
+        <w:t xml:space="preserve"> all active users get notification via push</w:t>
+      </w:r>
     </w:p>
     <w:p>
       <w:pPr>
@@ -5328,7 +5449,13 @@
         </w:numPr>
       </w:pPr>
       <w:r>
-        <w:t>If same number reported 3+ times, marked as "Confirmed Danger"</w:t>
+        <w:t xml:space="preserve">If same number reported </w:t>
+      </w:r>
+      <w:r>
+        <w:t>3</w:t>
+      </w:r>
+      <w:r>
+        <w:t>+ times, marked as "Confirmed Danger"</w:t>
       </w:r>
     </w:p>
     <w:p>
@@ -5350,6 +5477,9 @@
       <w:r>
         <w:t>When entering customer phone number in transaction form</w:t>
       </w:r>
+      <w:r>
+        <w:t xml:space="preserve"> </w:t>
+      </w:r>
     </w:p>
     <w:p>
       <w:pPr>
@@ -5411,6 +5541,9 @@
       </w:pPr>
       <w:r>
         <w:t>Searchable list of reported numbers</w:t>
+      </w:r>
+      <w:r>
+        <w:t xml:space="preserve"> and cases</w:t>
       </w:r>
     </w:p>
     <w:p>
@@ -6634,6 +6767,46 @@
         <w:rPr>
           <w:b/>
           <w:bCs/>
+          <w:color w:val="EE0000"/>
+        </w:rPr>
+      </w:pPr>
+      <w:r>
+        <w:rPr>
+          <w:b/>
+          <w:bCs/>
+        </w:rPr>
+        <w:t>FINAL CHECKLIST BEFORE LAUNCH</w:t>
+      </w:r>
+      <w:r>
+        <w:rPr>
+          <w:b/>
+          <w:bCs/>
+        </w:rPr>
+        <w:t xml:space="preserve"> </w:t>
+      </w:r>
+      <w:r>
+        <w:rPr>
+          <w:b/>
+          <w:bCs/>
+          <w:color w:val="EE0000"/>
+        </w:rPr>
+        <w:t xml:space="preserve">: </w:t>
+      </w:r>
+      <w:r>
+        <w:rPr>
+          <w:b/>
+          <w:bCs/>
+          <w:color w:val="EE0000"/>
+        </w:rPr>
+        <w:t>you skipped phase 7</w:t>
+      </w:r>
+    </w:p>
+    <w:p>
+      <w:pPr>
+        <w:rPr>
+          <w:b/>
+          <w:bCs/>
+          <w:color w:val="EE0000"/>
         </w:rPr>
       </w:pPr>
       <w:r>
@@ -6642,7 +6815,14 @@
           <w:bCs/>
         </w:rPr>
         <w:lastRenderedPageBreak/>
-        <w:t>FINAL CHECKLIST BEFORE LAUNCH</w:t>
+        <w:t>//</w:t>
+      </w:r>
+      <w:r>
+        <w:rPr>
+          <w:b/>
+          <w:bCs/>
+        </w:rPr>
+        <w:t>add section where users can report of suggest features</w:t>
       </w:r>
       <w:r>
         <w:rPr>
@@ -6657,7 +6837,7 @@
           <w:bCs/>
           <w:color w:val="EE0000"/>
         </w:rPr>
-        <w:t>: add section where users can report of suggest features</w:t>
+        <w:t>//Insist on French and English translations</w:t>
       </w:r>
       <w:r>
         <w:rPr>
@@ -6665,7 +6845,213 @@
           <w:bCs/>
           <w:color w:val="EE0000"/>
         </w:rPr>
-        <w:t xml:space="preserve"> //Insist on French and English translations</w:t>
+        <w:t xml:space="preserve"> // How to make statistical calculations to be extremely fast and reliable given that we can make about a user can me about 200 transsactions per day and calculations of statistics can tend to be slow, how can we optimizes these?</w:t>
+      </w:r>
+    </w:p>
+    <w:p>
+      <w:pPr>
+        <w:rPr>
+          <w:b/>
+          <w:bCs/>
+          <w:color w:val="EE0000"/>
+        </w:rPr>
+      </w:pPr>
+      <w:r>
+        <w:rPr>
+          <w:b/>
+          <w:bCs/>
+          <w:color w:val="EE0000"/>
+        </w:rPr>
+        <w:t>The name of person customer apparently is not taken, the date too is not taken in the field and also should be made editable</w:t>
+      </w:r>
+      <w:r>
+        <w:rPr>
+          <w:b/>
+          <w:bCs/>
+          <w:color w:val="EE0000"/>
+        </w:rPr>
+        <w:br/>
+      </w:r>
+      <w:r>
+        <w:rPr>
+          <w:b/>
+          <w:bCs/>
+          <w:color w:val="EE0000"/>
+        </w:rPr>
+        <w:br/>
+        <w:t xml:space="preserve">Issues: when extracting the details from the image say REEPLS AI is extracting  </w:t>
+      </w:r>
+      <w:r>
+        <w:rPr>
+          <w:b/>
+          <w:bCs/>
+          <w:color w:val="EE0000"/>
+        </w:rPr>
+        <w:br/>
+        <w:t>then let’s modify the prompt to be smatter and detect the network too based on the number</w:t>
+      </w:r>
+      <w:r>
+        <w:rPr>
+          <w:b/>
+          <w:bCs/>
+          <w:color w:val="EE0000"/>
+        </w:rPr>
+        <w:br/>
+        <w:t>then let us also make it detect the ID .</w:t>
+      </w:r>
+    </w:p>
+    <w:p>
+      <w:pPr>
+        <w:rPr>
+          <w:b/>
+          <w:bCs/>
+          <w:color w:val="EE0000"/>
+        </w:rPr>
+      </w:pPr>
+      <w:r>
+        <w:rPr>
+          <w:b/>
+          <w:bCs/>
+          <w:color w:val="EE0000"/>
+        </w:rPr>
+        <w:t>When I tap on a specific transaction, it shows three buttons, I want four now with the last button on the right bring details where it shows a modal with more details about that transaction.</w:t>
+      </w:r>
+    </w:p>
+    <w:p>
+      <w:pPr>
+        <w:rPr>
+          <w:b/>
+          <w:bCs/>
+          <w:color w:val="EE0000"/>
+        </w:rPr>
+      </w:pPr>
+      <w:r>
+        <w:rPr>
+          <w:b/>
+          <w:bCs/>
+          <w:color w:val="EE0000"/>
+        </w:rPr>
+        <w:t xml:space="preserve">When user taps on the </w:t>
+      </w:r>
+    </w:p>
+    <w:p>
+      <w:pPr>
+        <w:rPr>
+          <w:b/>
+          <w:bCs/>
+          <w:color w:val="EE0000"/>
+        </w:rPr>
+      </w:pPr>
+      <w:r>
+        <w:rPr>
+          <w:b/>
+          <w:bCs/>
+          <w:color w:val="EE0000"/>
+        </w:rPr>
+        <w:t>When we create and save a transaction, we should not be taken to the home screen but we should show a toast saying transaction saved and clear the form so the user can record a new transaction if necessary</w:t>
+      </w:r>
+      <w:r>
+        <w:rPr>
+          <w:b/>
+          <w:bCs/>
+          <w:color w:val="EE0000"/>
+        </w:rPr>
+        <w:br/>
+      </w:r>
+    </w:p>
+    <w:p>
+      <w:pPr>
+        <w:rPr>
+          <w:b/>
+          <w:bCs/>
+          <w:color w:val="EE0000"/>
+        </w:rPr>
+      </w:pPr>
+    </w:p>
+    <w:p>
+      <w:pPr>
+        <w:rPr>
+          <w:b/>
+          <w:bCs/>
+          <w:color w:val="EE0000"/>
+        </w:rPr>
+      </w:pPr>
+      <w:r>
+        <w:rPr>
+          <w:b/>
+          <w:bCs/>
+          <w:color w:val="EE0000"/>
+        </w:rPr>
+        <w:t>Improvements :</w:t>
+      </w:r>
+    </w:p>
+    <w:p>
+      <w:pPr>
+        <w:rPr>
+          <w:b/>
+          <w:bCs/>
+        </w:rPr>
+      </w:pPr>
+      <w:r>
+        <w:rPr>
+          <w:b/>
+          <w:bCs/>
+        </w:rPr>
+        <w:t>out of all you listed, i want to implement</w:t>
+      </w:r>
+      <w:r>
+        <w:rPr>
+          <w:b/>
+          <w:bCs/>
+        </w:rPr>
+        <w:br/>
+        <w:t>7. "Voice AI Transaction Assistant"</w:t>
+      </w:r>
+      <w:r>
+        <w:rPr>
+          <w:b/>
+          <w:bCs/>
+        </w:rPr>
+        <w:br/>
+        <w:t>The Idea: Most agents are semi-literate or too busy to type. What if they could just talk to the app? but the agent doesn't save, it loads the form with what it got and let the user save himself</w:t>
+      </w:r>
+    </w:p>
+    <w:p>
+      <w:pPr>
+        <w:rPr>
+          <w:b/>
+          <w:bCs/>
+        </w:rPr>
+      </w:pPr>
+      <w:r>
+        <w:rPr>
+          <w:b/>
+          <w:bCs/>
+        </w:rPr>
+        <w:t>When user taps on ai, we give recommendations on how to record and we put a microphone on which the user taps and starts recording, 10s max is allows. When the user finishes the user can listen to it then he can send or cancel and record back.</w:t>
+      </w:r>
+      <w:r>
+        <w:rPr>
+          <w:b/>
+          <w:bCs/>
+        </w:rPr>
+        <w:br/>
+      </w:r>
+      <w:r>
+        <w:rPr>
+          <w:b/>
+          <w:bCs/>
+        </w:rPr>
+        <w:br/>
+        <w:t>Educational content and best practices (HOW DO WE MAKE THIS SEO friendly since we will put it in the agent dashboard?):</w:t>
+      </w:r>
+      <w:r>
+        <w:rPr>
+          <w:b/>
+          <w:bCs/>
+        </w:rPr>
+        <w:br/>
+        <w:t>that is how to be safe, how to avoid scammers, how to follow best practices, how to register? why to, etc.</w:t>
       </w:r>
     </w:p>
     <w:p>
@@ -6688,376 +7074,6 @@
         <w:numPr>
           <w:ilvl w:val="0"/>
           <w:numId w:val="63"/>
-        </w:numPr>
-      </w:pPr>
-      <w:r>
-        <w:rPr>
-          <w:rFonts w:ascii="Segoe UI Emoji" w:hAnsi="Segoe UI Emoji" w:cs="Segoe UI Emoji"/>
-        </w:rPr>
-        <w:t>✅</w:t>
-      </w:r>
-      <w:r>
-        <w:t xml:space="preserve"> Users can register and verify email</w:t>
-      </w:r>
-    </w:p>
-    <w:p>
-      <w:pPr>
-        <w:numPr>
-          <w:ilvl w:val="0"/>
-          <w:numId w:val="63"/>
-        </w:numPr>
-      </w:pPr>
-      <w:r>
-        <w:rPr>
-          <w:rFonts w:ascii="Segoe UI Emoji" w:hAnsi="Segoe UI Emoji" w:cs="Segoe UI Emoji"/>
-        </w:rPr>
-        <w:t>✅</w:t>
-      </w:r>
-      <w:r>
-        <w:t xml:space="preserve"> Users can create and manage kiosks</w:t>
-      </w:r>
-    </w:p>
-    <w:p>
-      <w:pPr>
-        <w:numPr>
-          <w:ilvl w:val="0"/>
-          <w:numId w:val="63"/>
-        </w:numPr>
-      </w:pPr>
-      <w:r>
-        <w:rPr>
-          <w:rFonts w:ascii="Segoe UI Emoji" w:hAnsi="Segoe UI Emoji" w:cs="Segoe UI Emoji"/>
-        </w:rPr>
-        <w:t>✅</w:t>
-      </w:r>
-      <w:r>
-        <w:t xml:space="preserve"> Transactions can be added all 3 ways</w:t>
-      </w:r>
-    </w:p>
-    <w:p>
-      <w:pPr>
-        <w:numPr>
-          <w:ilvl w:val="0"/>
-          <w:numId w:val="63"/>
-        </w:numPr>
-      </w:pPr>
-      <w:r>
-        <w:rPr>
-          <w:rFonts w:ascii="Segoe UI Emoji" w:hAnsi="Segoe UI Emoji" w:cs="Segoe UI Emoji"/>
-        </w:rPr>
-        <w:t>✅</w:t>
-      </w:r>
-      <w:r>
-        <w:t xml:space="preserve"> Profit calculates automatically</w:t>
-      </w:r>
-    </w:p>
-    <w:p>
-      <w:pPr>
-        <w:numPr>
-          <w:ilvl w:val="0"/>
-          <w:numId w:val="63"/>
-        </w:numPr>
-      </w:pPr>
-      <w:r>
-        <w:rPr>
-          <w:rFonts w:ascii="Segoe UI Emoji" w:hAnsi="Segoe UI Emoji" w:cs="Segoe UI Emoji"/>
-        </w:rPr>
-        <w:t>✅</w:t>
-      </w:r>
-      <w:r>
-        <w:t xml:space="preserve"> Balances update in real-time</w:t>
-      </w:r>
-    </w:p>
-    <w:p>
-      <w:pPr>
-        <w:numPr>
-          <w:ilvl w:val="0"/>
-          <w:numId w:val="63"/>
-        </w:numPr>
-      </w:pPr>
-      <w:r>
-        <w:rPr>
-          <w:rFonts w:ascii="Segoe UI Emoji" w:hAnsi="Segoe UI Emoji" w:cs="Segoe UI Emoji"/>
-        </w:rPr>
-        <w:t>✅</w:t>
-      </w:r>
-      <w:r>
-        <w:t xml:space="preserve"> Offline mode works perfectly</w:t>
-      </w:r>
-    </w:p>
-    <w:p>
-      <w:pPr>
-        <w:numPr>
-          <w:ilvl w:val="0"/>
-          <w:numId w:val="63"/>
-        </w:numPr>
-      </w:pPr>
-      <w:r>
-        <w:rPr>
-          <w:rFonts w:ascii="Segoe UI Emoji" w:hAnsi="Segoe UI Emoji" w:cs="Segoe UI Emoji"/>
-        </w:rPr>
-        <w:t>✅</w:t>
-      </w:r>
-      <w:r>
-        <w:t xml:space="preserve"> Notifications sent via all channels</w:t>
-      </w:r>
-    </w:p>
-    <w:p>
-      <w:pPr>
-        <w:numPr>
-          <w:ilvl w:val="0"/>
-          <w:numId w:val="63"/>
-        </w:numPr>
-      </w:pPr>
-      <w:r>
-        <w:rPr>
-          <w:rFonts w:ascii="Segoe UI Emoji" w:hAnsi="Segoe UI Emoji" w:cs="Segoe UI Emoji"/>
-        </w:rPr>
-        <w:t>✅</w:t>
-      </w:r>
-      <w:r>
-        <w:t xml:space="preserve"> Team invitations work</w:t>
-      </w:r>
-    </w:p>
-    <w:p>
-      <w:pPr>
-        <w:numPr>
-          <w:ilvl w:val="0"/>
-          <w:numId w:val="63"/>
-        </w:numPr>
-      </w:pPr>
-      <w:r>
-        <w:rPr>
-          <w:rFonts w:ascii="Segoe UI Emoji" w:hAnsi="Segoe UI Emoji" w:cs="Segoe UI Emoji"/>
-        </w:rPr>
-        <w:t>✅</w:t>
-      </w:r>
-      <w:r>
-        <w:t xml:space="preserve"> Fraud reporting and blacklist functional</w:t>
-      </w:r>
-    </w:p>
-    <w:p>
-      <w:pPr>
-        <w:rPr>
-          <w:b/>
-          <w:bCs/>
-        </w:rPr>
-      </w:pPr>
-      <w:r>
-        <w:rPr>
-          <w:b/>
-          <w:bCs/>
-        </w:rPr>
-        <w:t>User Experience:</w:t>
-      </w:r>
-    </w:p>
-    <w:p>
-      <w:pPr>
-        <w:numPr>
-          <w:ilvl w:val="0"/>
-          <w:numId w:val="64"/>
-        </w:numPr>
-      </w:pPr>
-      <w:r>
-        <w:rPr>
-          <w:rFonts w:ascii="Segoe UI Emoji" w:hAnsi="Segoe UI Emoji" w:cs="Segoe UI Emoji"/>
-        </w:rPr>
-        <w:t>✅</w:t>
-      </w:r>
-      <w:r>
-        <w:t xml:space="preserve"> Beautiful on mobile phones</w:t>
-      </w:r>
-    </w:p>
-    <w:p>
-      <w:pPr>
-        <w:numPr>
-          <w:ilvl w:val="0"/>
-          <w:numId w:val="64"/>
-        </w:numPr>
-      </w:pPr>
-      <w:r>
-        <w:rPr>
-          <w:rFonts w:ascii="Segoe UI Emoji" w:hAnsi="Segoe UI Emoji" w:cs="Segoe UI Emoji"/>
-        </w:rPr>
-        <w:t>✅</w:t>
-      </w:r>
-      <w:r>
-        <w:t xml:space="preserve"> Fast and responsive</w:t>
-      </w:r>
-    </w:p>
-    <w:p>
-      <w:pPr>
-        <w:numPr>
-          <w:ilvl w:val="0"/>
-          <w:numId w:val="64"/>
-        </w:numPr>
-      </w:pPr>
-      <w:r>
-        <w:rPr>
-          <w:rFonts w:ascii="Segoe UI Emoji" w:hAnsi="Segoe UI Emoji" w:cs="Segoe UI Emoji"/>
-        </w:rPr>
-        <w:t>✅</w:t>
-      </w:r>
-      <w:r>
-        <w:t xml:space="preserve"> No confusing elements</w:t>
-      </w:r>
-    </w:p>
-    <w:p>
-      <w:pPr>
-        <w:numPr>
-          <w:ilvl w:val="0"/>
-          <w:numId w:val="64"/>
-        </w:numPr>
-      </w:pPr>
-      <w:r>
-        <w:rPr>
-          <w:rFonts w:ascii="Segoe UI Emoji" w:hAnsi="Segoe UI Emoji" w:cs="Segoe UI Emoji"/>
-        </w:rPr>
-        <w:t>✅</w:t>
-      </w:r>
-      <w:r>
-        <w:t xml:space="preserve"> Clear error messages</w:t>
-      </w:r>
-    </w:p>
-    <w:p>
-      <w:pPr>
-        <w:numPr>
-          <w:ilvl w:val="0"/>
-          <w:numId w:val="64"/>
-        </w:numPr>
-      </w:pPr>
-      <w:r>
-        <w:rPr>
-          <w:rFonts w:ascii="Segoe UI Emoji" w:hAnsi="Segoe UI Emoji" w:cs="Segoe UI Emoji"/>
-        </w:rPr>
-        <w:t>✅</w:t>
-      </w:r>
-      <w:r>
-        <w:t xml:space="preserve"> Smooth animations</w:t>
-      </w:r>
-    </w:p>
-    <w:p>
-      <w:pPr>
-        <w:numPr>
-          <w:ilvl w:val="0"/>
-          <w:numId w:val="64"/>
-        </w:numPr>
-      </w:pPr>
-      <w:r>
-        <w:rPr>
-          <w:rFonts w:ascii="Segoe UI Emoji" w:hAnsi="Segoe UI Emoji" w:cs="Segoe UI Emoji"/>
-        </w:rPr>
-        <w:t>✅</w:t>
-      </w:r>
-      <w:r>
-        <w:t xml:space="preserve"> Works offline seamlessly</w:t>
-      </w:r>
-    </w:p>
-    <w:p>
-      <w:pPr>
-        <w:rPr>
-          <w:b/>
-          <w:bCs/>
-        </w:rPr>
-      </w:pPr>
-      <w:r>
-        <w:rPr>
-          <w:b/>
-          <w:bCs/>
-        </w:rPr>
-        <w:t>Technical:</w:t>
-      </w:r>
-    </w:p>
-    <w:p>
-      <w:pPr>
-        <w:numPr>
-          <w:ilvl w:val="0"/>
-          <w:numId w:val="65"/>
-        </w:numPr>
-      </w:pPr>
-      <w:r>
-        <w:rPr>
-          <w:rFonts w:ascii="Segoe UI Emoji" w:hAnsi="Segoe UI Emoji" w:cs="Segoe UI Emoji"/>
-        </w:rPr>
-        <w:t>✅</w:t>
-      </w:r>
-      <w:r>
-        <w:t xml:space="preserve"> All tests passing</w:t>
-      </w:r>
-    </w:p>
-    <w:p>
-      <w:pPr>
-        <w:numPr>
-          <w:ilvl w:val="0"/>
-          <w:numId w:val="65"/>
-        </w:numPr>
-      </w:pPr>
-      <w:r>
-        <w:rPr>
-          <w:rFonts w:ascii="Segoe UI Emoji" w:hAnsi="Segoe UI Emoji" w:cs="Segoe UI Emoji"/>
-        </w:rPr>
-        <w:t>✅</w:t>
-      </w:r>
-      <w:r>
-        <w:t xml:space="preserve"> No console errors</w:t>
-      </w:r>
-    </w:p>
-    <w:p>
-      <w:pPr>
-        <w:numPr>
-          <w:ilvl w:val="0"/>
-          <w:numId w:val="65"/>
-        </w:numPr>
-      </w:pPr>
-      <w:r>
-        <w:rPr>
-          <w:rFonts w:ascii="Segoe UI Emoji" w:hAnsi="Segoe UI Emoji" w:cs="Segoe UI Emoji"/>
-        </w:rPr>
-        <w:t>✅</w:t>
-      </w:r>
-      <w:r>
-        <w:t xml:space="preserve"> PWA installable</w:t>
-      </w:r>
-    </w:p>
-    <w:p>
-      <w:pPr>
-        <w:numPr>
-          <w:ilvl w:val="0"/>
-          <w:numId w:val="65"/>
-        </w:numPr>
-      </w:pPr>
-      <w:r>
-        <w:rPr>
-          <w:rFonts w:ascii="Segoe UI Emoji" w:hAnsi="Segoe UI Emoji" w:cs="Segoe UI Emoji"/>
-        </w:rPr>
-        <w:t>✅</w:t>
-      </w:r>
-      <w:r>
-        <w:t xml:space="preserve"> Service worker caching correctly</w:t>
-      </w:r>
-    </w:p>
-    <w:p>
-      <w:pPr>
-        <w:numPr>
-          <w:ilvl w:val="0"/>
-          <w:numId w:val="65"/>
-        </w:numPr>
-      </w:pPr>
-      <w:r>
-        <w:rPr>
-          <w:rFonts w:ascii="Segoe UI Emoji" w:hAnsi="Segoe UI Emoji" w:cs="Segoe UI Emoji"/>
-        </w:rPr>
-        <w:t>✅</w:t>
-      </w:r>
-      <w:r>
-        <w:t xml:space="preserve"> Database optimized</w:t>
-      </w:r>
-    </w:p>
-    <w:p>
-      <w:pPr>
-        <w:numPr>
-          <w:ilvl w:val="0"/>
-          <w:numId w:val="65"/>
         </w:numPr>
       </w:pPr>
       <w:r>
@@ -7068,6 +7084,376 @@
         <w:t>✅</w:t>
       </w:r>
       <w:r>
+        <w:t xml:space="preserve"> Users can register and verify email</w:t>
+      </w:r>
+    </w:p>
+    <w:p>
+      <w:pPr>
+        <w:numPr>
+          <w:ilvl w:val="0"/>
+          <w:numId w:val="63"/>
+        </w:numPr>
+      </w:pPr>
+      <w:r>
+        <w:rPr>
+          <w:rFonts w:ascii="Segoe UI Emoji" w:hAnsi="Segoe UI Emoji" w:cs="Segoe UI Emoji"/>
+        </w:rPr>
+        <w:t>✅</w:t>
+      </w:r>
+      <w:r>
+        <w:t xml:space="preserve"> Users can create and manage kiosks</w:t>
+      </w:r>
+    </w:p>
+    <w:p>
+      <w:pPr>
+        <w:numPr>
+          <w:ilvl w:val="0"/>
+          <w:numId w:val="63"/>
+        </w:numPr>
+      </w:pPr>
+      <w:r>
+        <w:rPr>
+          <w:rFonts w:ascii="Segoe UI Emoji" w:hAnsi="Segoe UI Emoji" w:cs="Segoe UI Emoji"/>
+        </w:rPr>
+        <w:t>✅</w:t>
+      </w:r>
+      <w:r>
+        <w:t xml:space="preserve"> Transactions can be added all 3 ways</w:t>
+      </w:r>
+    </w:p>
+    <w:p>
+      <w:pPr>
+        <w:numPr>
+          <w:ilvl w:val="0"/>
+          <w:numId w:val="63"/>
+        </w:numPr>
+      </w:pPr>
+      <w:r>
+        <w:rPr>
+          <w:rFonts w:ascii="Segoe UI Emoji" w:hAnsi="Segoe UI Emoji" w:cs="Segoe UI Emoji"/>
+        </w:rPr>
+        <w:t>✅</w:t>
+      </w:r>
+      <w:r>
+        <w:t xml:space="preserve"> Profit calculates automatically</w:t>
+      </w:r>
+    </w:p>
+    <w:p>
+      <w:pPr>
+        <w:numPr>
+          <w:ilvl w:val="0"/>
+          <w:numId w:val="63"/>
+        </w:numPr>
+      </w:pPr>
+      <w:r>
+        <w:rPr>
+          <w:rFonts w:ascii="Segoe UI Emoji" w:hAnsi="Segoe UI Emoji" w:cs="Segoe UI Emoji"/>
+        </w:rPr>
+        <w:t>✅</w:t>
+      </w:r>
+      <w:r>
+        <w:t xml:space="preserve"> Balances update in real-time</w:t>
+      </w:r>
+    </w:p>
+    <w:p>
+      <w:pPr>
+        <w:numPr>
+          <w:ilvl w:val="0"/>
+          <w:numId w:val="63"/>
+        </w:numPr>
+      </w:pPr>
+      <w:r>
+        <w:rPr>
+          <w:rFonts w:ascii="Segoe UI Emoji" w:hAnsi="Segoe UI Emoji" w:cs="Segoe UI Emoji"/>
+        </w:rPr>
+        <w:t>✅</w:t>
+      </w:r>
+      <w:r>
+        <w:t xml:space="preserve"> Offline mode works perfectly</w:t>
+      </w:r>
+    </w:p>
+    <w:p>
+      <w:pPr>
+        <w:numPr>
+          <w:ilvl w:val="0"/>
+          <w:numId w:val="63"/>
+        </w:numPr>
+      </w:pPr>
+      <w:r>
+        <w:rPr>
+          <w:rFonts w:ascii="Segoe UI Emoji" w:hAnsi="Segoe UI Emoji" w:cs="Segoe UI Emoji"/>
+        </w:rPr>
+        <w:t>✅</w:t>
+      </w:r>
+      <w:r>
+        <w:t xml:space="preserve"> Notifications sent via all channels</w:t>
+      </w:r>
+    </w:p>
+    <w:p>
+      <w:pPr>
+        <w:numPr>
+          <w:ilvl w:val="0"/>
+          <w:numId w:val="63"/>
+        </w:numPr>
+      </w:pPr>
+      <w:r>
+        <w:rPr>
+          <w:rFonts w:ascii="Segoe UI Emoji" w:hAnsi="Segoe UI Emoji" w:cs="Segoe UI Emoji"/>
+        </w:rPr>
+        <w:t>✅</w:t>
+      </w:r>
+      <w:r>
+        <w:t xml:space="preserve"> Team invitations work</w:t>
+      </w:r>
+    </w:p>
+    <w:p>
+      <w:pPr>
+        <w:numPr>
+          <w:ilvl w:val="0"/>
+          <w:numId w:val="63"/>
+        </w:numPr>
+      </w:pPr>
+      <w:r>
+        <w:rPr>
+          <w:rFonts w:ascii="Segoe UI Emoji" w:hAnsi="Segoe UI Emoji" w:cs="Segoe UI Emoji"/>
+        </w:rPr>
+        <w:t>✅</w:t>
+      </w:r>
+      <w:r>
+        <w:t xml:space="preserve"> Fraud reporting and blacklist functional</w:t>
+      </w:r>
+    </w:p>
+    <w:p>
+      <w:pPr>
+        <w:rPr>
+          <w:b/>
+          <w:bCs/>
+        </w:rPr>
+      </w:pPr>
+      <w:r>
+        <w:rPr>
+          <w:b/>
+          <w:bCs/>
+        </w:rPr>
+        <w:t>User Experience:</w:t>
+      </w:r>
+    </w:p>
+    <w:p>
+      <w:pPr>
+        <w:numPr>
+          <w:ilvl w:val="0"/>
+          <w:numId w:val="64"/>
+        </w:numPr>
+      </w:pPr>
+      <w:r>
+        <w:rPr>
+          <w:rFonts w:ascii="Segoe UI Emoji" w:hAnsi="Segoe UI Emoji" w:cs="Segoe UI Emoji"/>
+        </w:rPr>
+        <w:t>✅</w:t>
+      </w:r>
+      <w:r>
+        <w:t xml:space="preserve"> Beautiful on mobile phones</w:t>
+      </w:r>
+    </w:p>
+    <w:p>
+      <w:pPr>
+        <w:numPr>
+          <w:ilvl w:val="0"/>
+          <w:numId w:val="64"/>
+        </w:numPr>
+      </w:pPr>
+      <w:r>
+        <w:rPr>
+          <w:rFonts w:ascii="Segoe UI Emoji" w:hAnsi="Segoe UI Emoji" w:cs="Segoe UI Emoji"/>
+        </w:rPr>
+        <w:t>✅</w:t>
+      </w:r>
+      <w:r>
+        <w:t xml:space="preserve"> Fast and responsive</w:t>
+      </w:r>
+    </w:p>
+    <w:p>
+      <w:pPr>
+        <w:numPr>
+          <w:ilvl w:val="0"/>
+          <w:numId w:val="64"/>
+        </w:numPr>
+      </w:pPr>
+      <w:r>
+        <w:rPr>
+          <w:rFonts w:ascii="Segoe UI Emoji" w:hAnsi="Segoe UI Emoji" w:cs="Segoe UI Emoji"/>
+        </w:rPr>
+        <w:t>✅</w:t>
+      </w:r>
+      <w:r>
+        <w:t xml:space="preserve"> No confusing elements</w:t>
+      </w:r>
+    </w:p>
+    <w:p>
+      <w:pPr>
+        <w:numPr>
+          <w:ilvl w:val="0"/>
+          <w:numId w:val="64"/>
+        </w:numPr>
+      </w:pPr>
+      <w:r>
+        <w:rPr>
+          <w:rFonts w:ascii="Segoe UI Emoji" w:hAnsi="Segoe UI Emoji" w:cs="Segoe UI Emoji"/>
+        </w:rPr>
+        <w:t>✅</w:t>
+      </w:r>
+      <w:r>
+        <w:t xml:space="preserve"> Clear error messages</w:t>
+      </w:r>
+    </w:p>
+    <w:p>
+      <w:pPr>
+        <w:numPr>
+          <w:ilvl w:val="0"/>
+          <w:numId w:val="64"/>
+        </w:numPr>
+      </w:pPr>
+      <w:r>
+        <w:rPr>
+          <w:rFonts w:ascii="Segoe UI Emoji" w:hAnsi="Segoe UI Emoji" w:cs="Segoe UI Emoji"/>
+        </w:rPr>
+        <w:t>✅</w:t>
+      </w:r>
+      <w:r>
+        <w:t xml:space="preserve"> Smooth animations</w:t>
+      </w:r>
+    </w:p>
+    <w:p>
+      <w:pPr>
+        <w:numPr>
+          <w:ilvl w:val="0"/>
+          <w:numId w:val="64"/>
+        </w:numPr>
+      </w:pPr>
+      <w:r>
+        <w:rPr>
+          <w:rFonts w:ascii="Segoe UI Emoji" w:hAnsi="Segoe UI Emoji" w:cs="Segoe UI Emoji"/>
+        </w:rPr>
+        <w:t>✅</w:t>
+      </w:r>
+      <w:r>
+        <w:t xml:space="preserve"> Works offline seamlessly</w:t>
+      </w:r>
+    </w:p>
+    <w:p>
+      <w:pPr>
+        <w:rPr>
+          <w:b/>
+          <w:bCs/>
+        </w:rPr>
+      </w:pPr>
+      <w:r>
+        <w:rPr>
+          <w:b/>
+          <w:bCs/>
+        </w:rPr>
+        <w:t>Technical:</w:t>
+      </w:r>
+    </w:p>
+    <w:p>
+      <w:pPr>
+        <w:numPr>
+          <w:ilvl w:val="0"/>
+          <w:numId w:val="65"/>
+        </w:numPr>
+      </w:pPr>
+      <w:r>
+        <w:rPr>
+          <w:rFonts w:ascii="Segoe UI Emoji" w:hAnsi="Segoe UI Emoji" w:cs="Segoe UI Emoji"/>
+        </w:rPr>
+        <w:t>✅</w:t>
+      </w:r>
+      <w:r>
+        <w:t xml:space="preserve"> All tests passing</w:t>
+      </w:r>
+    </w:p>
+    <w:p>
+      <w:pPr>
+        <w:numPr>
+          <w:ilvl w:val="0"/>
+          <w:numId w:val="65"/>
+        </w:numPr>
+      </w:pPr>
+      <w:r>
+        <w:rPr>
+          <w:rFonts w:ascii="Segoe UI Emoji" w:hAnsi="Segoe UI Emoji" w:cs="Segoe UI Emoji"/>
+        </w:rPr>
+        <w:t>✅</w:t>
+      </w:r>
+      <w:r>
+        <w:t xml:space="preserve"> No console errors</w:t>
+      </w:r>
+    </w:p>
+    <w:p>
+      <w:pPr>
+        <w:numPr>
+          <w:ilvl w:val="0"/>
+          <w:numId w:val="65"/>
+        </w:numPr>
+      </w:pPr>
+      <w:r>
+        <w:rPr>
+          <w:rFonts w:ascii="Segoe UI Emoji" w:hAnsi="Segoe UI Emoji" w:cs="Segoe UI Emoji"/>
+        </w:rPr>
+        <w:t>✅</w:t>
+      </w:r>
+      <w:r>
+        <w:t xml:space="preserve"> PWA installable</w:t>
+      </w:r>
+    </w:p>
+    <w:p>
+      <w:pPr>
+        <w:numPr>
+          <w:ilvl w:val="0"/>
+          <w:numId w:val="65"/>
+        </w:numPr>
+      </w:pPr>
+      <w:r>
+        <w:rPr>
+          <w:rFonts w:ascii="Segoe UI Emoji" w:hAnsi="Segoe UI Emoji" w:cs="Segoe UI Emoji"/>
+        </w:rPr>
+        <w:t>✅</w:t>
+      </w:r>
+      <w:r>
+        <w:t xml:space="preserve"> Service worker caching correctly</w:t>
+      </w:r>
+    </w:p>
+    <w:p>
+      <w:pPr>
+        <w:numPr>
+          <w:ilvl w:val="0"/>
+          <w:numId w:val="65"/>
+        </w:numPr>
+      </w:pPr>
+      <w:r>
+        <w:rPr>
+          <w:rFonts w:ascii="Segoe UI Emoji" w:hAnsi="Segoe UI Emoji" w:cs="Segoe UI Emoji"/>
+        </w:rPr>
+        <w:t>✅</w:t>
+      </w:r>
+      <w:r>
+        <w:t xml:space="preserve"> Database optimized</w:t>
+      </w:r>
+    </w:p>
+    <w:p>
+      <w:pPr>
+        <w:numPr>
+          <w:ilvl w:val="0"/>
+          <w:numId w:val="65"/>
+        </w:numPr>
+      </w:pPr>
+      <w:r>
+        <w:rPr>
+          <w:rFonts w:ascii="Segoe UI Emoji" w:hAnsi="Segoe UI Emoji" w:cs="Segoe UI Emoji"/>
+        </w:rPr>
+        <w:t>✅</w:t>
+      </w:r>
+      <w:r>
         <w:t xml:space="preserve"> Security best practices followed</w:t>
       </w:r>
     </w:p>
@@ -7097,6 +7483,7 @@
         <w:rPr>
           <w:rFonts w:ascii="Segoe UI Emoji" w:hAnsi="Segoe UI Emoji" w:cs="Segoe UI Emoji"/>
         </w:rPr>
+        <w:lastRenderedPageBreak/>
         <w:t>✅</w:t>
       </w:r>
       <w:r>

</xml_diff>